<commit_message>
Add Saliency Map and Gradcam Vis into Project report
</commit_message>
<xml_diff>
--- a/assignment_combined/project_report.docx
+++ b/assignment_combined/project_report.docx
@@ -1,6 +1,6 @@
 
 <file path=word/document.xml><?xml version="1.0" encoding="utf-8"?>
-<w:document xmlns:wpc="http://schemas.microsoft.com/office/word/2010/wordprocessingCanvas" xmlns:cx="http://schemas.microsoft.com/office/drawing/2014/chartex" xmlns:cx1="http://schemas.microsoft.com/office/drawing/2015/9/8/chartex" xmlns:cx2="http://schemas.microsoft.com/office/drawing/2015/10/21/chartex" xmlns:cx3="http://schemas.microsoft.com/office/drawing/2016/5/9/chartex" xmlns:cx4="http://schemas.microsoft.com/office/drawing/2016/5/10/chartex" xmlns:cx5="http://schemas.microsoft.com/office/drawing/2016/5/11/chartex" xmlns:cx6="http://schemas.microsoft.com/office/drawing/2016/5/12/chartex" xmlns:cx7="http://schemas.microsoft.com/office/drawing/2016/5/13/chartex" xmlns:cx8="http://schemas.microsoft.com/office/drawing/2016/5/14/chartex" xmlns:mc="http://schemas.openxmlformats.org/markup-compatibility/2006" xmlns:aink="http://schemas.microsoft.com/office/drawing/2016/ink" xmlns:am3d="http://schemas.microsoft.com/office/drawing/2017/model3d" xmlns:o="urn:schemas-microsoft-com:office:office" xmlns:r="http://schemas.openxmlformats.org/officeDocument/2006/relationships" xmlns:m="http://schemas.openxmlformats.org/officeDocument/2006/math" xmlns:v="urn:schemas-microsoft-com:vml" xmlns:wp14="http://schemas.microsoft.com/office/word/2010/wordprocessingDrawing" xmlns:wp="http://schemas.openxmlformats.org/drawingml/2006/wordprocessingDrawing" xmlns:w10="urn:schemas-microsoft-com:office:word" xmlns:w="http://schemas.openxmlformats.org/wordprocessingml/2006/main" xmlns:w14="http://schemas.microsoft.com/office/word/2010/wordml" xmlns:w15="http://schemas.microsoft.com/office/word/2012/wordml" xmlns:w16cex="http://schemas.microsoft.com/office/word/2018/wordml/cex" xmlns:w16cid="http://schemas.microsoft.com/office/word/2016/wordml/cid" xmlns:w16="http://schemas.microsoft.com/office/word/2018/wordml" xmlns:w16sdtdh="http://schemas.microsoft.com/office/word/2020/wordml/sdtdatahash" xmlns:w16se="http://schemas.microsoft.com/office/word/2015/wordml/symex" xmlns:wpg="http://schemas.microsoft.com/office/word/2010/wordprocessingGroup" xmlns:wpi="http://schemas.microsoft.com/office/word/2010/wordprocessingInk" xmlns:wne="http://schemas.microsoft.com/office/word/2006/wordml" xmlns:wps="http://schemas.microsoft.com/office/word/2010/wordprocessingShape" mc:Ignorable="w14 w15 w16se w16cid w16 w16cex w16sdtdh wp14">
+<w:document xmlns:wpc="http://schemas.microsoft.com/office/word/2010/wordprocessingCanvas" xmlns:cx="http://schemas.microsoft.com/office/drawing/2014/chartex" xmlns:cx1="http://schemas.microsoft.com/office/drawing/2015/9/8/chartex" xmlns:cx2="http://schemas.microsoft.com/office/drawing/2015/10/21/chartex" xmlns:cx3="http://schemas.microsoft.com/office/drawing/2016/5/9/chartex" xmlns:cx4="http://schemas.microsoft.com/office/drawing/2016/5/10/chartex" xmlns:cx5="http://schemas.microsoft.com/office/drawing/2016/5/11/chartex" xmlns:cx6="http://schemas.microsoft.com/office/drawing/2016/5/12/chartex" xmlns:cx7="http://schemas.microsoft.com/office/drawing/2016/5/13/chartex" xmlns:cx8="http://schemas.microsoft.com/office/drawing/2016/5/14/chartex" xmlns:mc="http://schemas.openxmlformats.org/markup-compatibility/2006" xmlns:aink="http://schemas.microsoft.com/office/drawing/2016/ink" xmlns:am3d="http://schemas.microsoft.com/office/drawing/2017/model3d" xmlns:o="urn:schemas-microsoft-com:office:office" xmlns:oel="http://schemas.microsoft.com/office/2019/extlst" xmlns:r="http://schemas.openxmlformats.org/officeDocument/2006/relationships" xmlns:m="http://schemas.openxmlformats.org/officeDocument/2006/math" xmlns:v="urn:schemas-microsoft-com:vml" xmlns:wp14="http://schemas.microsoft.com/office/word/2010/wordprocessingDrawing" xmlns:wp="http://schemas.openxmlformats.org/drawingml/2006/wordprocessingDrawing" xmlns:w10="urn:schemas-microsoft-com:office:word" xmlns:w="http://schemas.openxmlformats.org/wordprocessingml/2006/main" xmlns:w14="http://schemas.microsoft.com/office/word/2010/wordml" xmlns:w15="http://schemas.microsoft.com/office/word/2012/wordml" xmlns:w16cex="http://schemas.microsoft.com/office/word/2018/wordml/cex" xmlns:w16cid="http://schemas.microsoft.com/office/word/2016/wordml/cid" xmlns:w16="http://schemas.microsoft.com/office/word/2018/wordml" xmlns:w16du="http://schemas.microsoft.com/office/word/2023/wordml/word16du" xmlns:w16sdtdh="http://schemas.microsoft.com/office/word/2020/wordml/sdtdatahash" xmlns:w16se="http://schemas.microsoft.com/office/word/2015/wordml/symex" xmlns:wpg="http://schemas.microsoft.com/office/word/2010/wordprocessingGroup" xmlns:wpi="http://schemas.microsoft.com/office/word/2010/wordprocessingInk" xmlns:wne="http://schemas.microsoft.com/office/word/2006/wordml" xmlns:wps="http://schemas.microsoft.com/office/word/2010/wordprocessingShape" mc:Ignorable="w14 w15 w16se w16cid w16 w16cex w16sdtdh w16du wp14">
   <w:body>
     <w:sdt>
       <w:sdtPr>
@@ -1780,57 +1780,16 @@
               <w14:ligatures w14:val="none"/>
             </w:rPr>
           </w:pPr>
-          <w:hyperlink w:anchor="_Toc173012835" w:history="1">
-            <w:bookmarkStart w:id="0" w:name="_Toc173012753"/>
+          <w:hyperlink w:anchor="_Toc173012837" w:history="1">
             <w:r>
               <w:rPr>
                 <w:rStyle w:val="Hyperlink"/>
                 <w:rFonts w:ascii="Arial" w:hAnsi="Arial" w:cs="Arial"/>
                 <w:noProof/>
-              </w:rPr>
-              <w:drawing>
-                <wp:inline distT="0" distB="0" distL="0" distR="0" wp14:anchorId="45970AFF" wp14:editId="4E8DA9C9">
-                  <wp:extent cx="4762500" cy="3747316"/>
-                  <wp:effectExtent l="0" t="0" r="0" b="5715"/>
-                  <wp:docPr id="12" name="Picture 1"/>
-                  <wp:cNvGraphicFramePr>
-                    <a:graphicFrameLocks xmlns:a="http://schemas.openxmlformats.org/drawingml/2006/main" noChangeAspect="1"/>
-                  </wp:cNvGraphicFramePr>
-                  <a:graphic xmlns:a="http://schemas.openxmlformats.org/drawingml/2006/main">
-                    <a:graphicData uri="http://schemas.openxmlformats.org/drawingml/2006/picture">
-                      <pic:pic xmlns:pic="http://schemas.openxmlformats.org/drawingml/2006/picture">
-                        <pic:nvPicPr>
-                          <pic:cNvPr id="1540666559" name="Picture 1540666559"/>
-                          <pic:cNvPicPr/>
-                        </pic:nvPicPr>
-                        <pic:blipFill>
-                          <a:blip r:embed="rId6">
-                            <a:extLst>
-                              <a:ext uri="{28A0092B-C50C-407E-A947-70E740481C1C}">
-                                <a14:useLocalDpi xmlns:a14="http://schemas.microsoft.com/office/drawing/2010/main" val="0"/>
-                              </a:ext>
-                            </a:extLst>
-                          </a:blip>
-                          <a:stretch>
-                            <a:fillRect/>
-                          </a:stretch>
-                        </pic:blipFill>
-                        <pic:spPr>
-                          <a:xfrm>
-                            <a:off x="0" y="0"/>
-                            <a:ext cx="4765405" cy="3749602"/>
-                          </a:xfrm>
-                          <a:prstGeom prst="rect">
-                            <a:avLst/>
-                          </a:prstGeom>
-                        </pic:spPr>
-                      </pic:pic>
-                    </a:graphicData>
-                  </a:graphic>
-                </wp:inline>
-              </w:drawing>
-            </w:r>
-            <w:bookmarkEnd w:id="0"/>
+                <w:lang w:val="en-GB"/>
+              </w:rPr>
+              <w:t>Conclusion</w:t>
+            </w:r>
             <w:r>
               <w:rPr>
                 <w:noProof/>
@@ -1850,7 +1809,7 @@
                 <w:noProof/>
                 <w:webHidden/>
               </w:rPr>
-              <w:instrText xml:space="preserve"> PAGEREF _Toc173012835 \h </w:instrText>
+              <w:instrText xml:space="preserve"> PAGEREF _Toc173012837 \h </w:instrText>
             </w:r>
             <w:r>
               <w:rPr>
@@ -1870,155 +1829,14 @@
                 <w:noProof/>
                 <w:webHidden/>
               </w:rPr>
-              <w:t>13</w:t>
-            </w:r>
-            <w:r>
-              <w:rPr>
-                <w:noProof/>
-                <w:webHidden/>
-              </w:rPr>
-              <w:fldChar w:fldCharType="end"/>
-            </w:r>
-          </w:hyperlink>
-        </w:p>
-        <w:p>
-          <w:pPr>
-            <w:pStyle w:val="TOC3"/>
-            <w:tabs>
-              <w:tab w:val="right" w:leader="dot" w:pos="9016"/>
-            </w:tabs>
-            <w:rPr>
-              <w:rFonts w:eastAsiaTheme="minorEastAsia"/>
-              <w:noProof/>
-              <w:kern w:val="0"/>
-              <w:lang w:val="en-GB" w:eastAsia="en-GB"/>
-              <w14:ligatures w14:val="none"/>
-            </w:rPr>
-          </w:pPr>
-          <w:hyperlink w:anchor="_Toc173012836" w:history="1">
-            <w:r>
-              <w:rPr>
-                <w:rStyle w:val="Hyperlink"/>
-                <w:rFonts w:ascii="Arial" w:hAnsi="Arial" w:cs="Arial"/>
-                <w:noProof/>
-                <w:lang w:val="en-GB"/>
-              </w:rPr>
-              <w:t>The model is confused when distinguishing between digits 0 and 3, and also between digits 0 and 8. Their features are similar to each other and are not distinguished well by the model.</w:t>
-            </w:r>
-            <w:r>
-              <w:rPr>
-                <w:noProof/>
-                <w:webHidden/>
-              </w:rPr>
-              <w:tab/>
-            </w:r>
-            <w:r>
-              <w:rPr>
-                <w:noProof/>
-                <w:webHidden/>
-              </w:rPr>
-              <w:fldChar w:fldCharType="begin"/>
-            </w:r>
-            <w:r>
-              <w:rPr>
-                <w:noProof/>
-                <w:webHidden/>
-              </w:rPr>
-              <w:instrText xml:space="preserve"> PAGEREF _Toc173012836 \h </w:instrText>
-            </w:r>
-            <w:r>
-              <w:rPr>
-                <w:noProof/>
-                <w:webHidden/>
-              </w:rPr>
-            </w:r>
-            <w:r>
-              <w:rPr>
-                <w:noProof/>
-                <w:webHidden/>
-              </w:rPr>
-              <w:fldChar w:fldCharType="separate"/>
-            </w:r>
-            <w:r>
-              <w:rPr>
-                <w:noProof/>
-                <w:webHidden/>
-              </w:rPr>
-              <w:t>14</w:t>
-            </w:r>
-            <w:r>
-              <w:rPr>
-                <w:noProof/>
-                <w:webHidden/>
-              </w:rPr>
-              <w:fldChar w:fldCharType="end"/>
-            </w:r>
-          </w:hyperlink>
-        </w:p>
-        <w:p>
-          <w:pPr>
-            <w:pStyle w:val="TOC3"/>
-            <w:tabs>
-              <w:tab w:val="right" w:leader="dot" w:pos="9016"/>
-            </w:tabs>
-            <w:rPr>
-              <w:rFonts w:eastAsiaTheme="minorEastAsia"/>
-              <w:noProof/>
-              <w:kern w:val="0"/>
-              <w:lang w:val="en-GB" w:eastAsia="en-GB"/>
-              <w14:ligatures w14:val="none"/>
-            </w:rPr>
-          </w:pPr>
-          <w:hyperlink w:anchor="_Toc173012837" w:history="1">
-            <w:r>
-              <w:rPr>
-                <w:rStyle w:val="Hyperlink"/>
-                <w:rFonts w:ascii="Arial" w:hAnsi="Arial" w:cs="Arial"/>
-                <w:noProof/>
-                <w:lang w:val="en-GB"/>
-              </w:rPr>
-              <w:t>Conclusion</w:t>
-            </w:r>
-            <w:r>
-              <w:rPr>
-                <w:noProof/>
-                <w:webHidden/>
-              </w:rPr>
-              <w:tab/>
-            </w:r>
-            <w:r>
-              <w:rPr>
-                <w:noProof/>
-                <w:webHidden/>
-              </w:rPr>
-              <w:fldChar w:fldCharType="begin"/>
-            </w:r>
-            <w:r>
-              <w:rPr>
-                <w:noProof/>
-                <w:webHidden/>
-              </w:rPr>
-              <w:instrText xml:space="preserve"> PAGEREF _Toc173012837 \h </w:instrText>
-            </w:r>
-            <w:r>
-              <w:rPr>
-                <w:noProof/>
-                <w:webHidden/>
-              </w:rPr>
-            </w:r>
-            <w:r>
-              <w:rPr>
-                <w:noProof/>
-                <w:webHidden/>
-              </w:rPr>
-              <w:fldChar w:fldCharType="separate"/>
-            </w:r>
-            <w:r>
-              <w:rPr>
-                <w:noProof/>
-                <w:webHidden/>
-              </w:rPr>
-              <w:t>17</w:t>
+              <w:t>1</w:t>
+            </w:r>
+            <w:r>
+              <w:rPr>
+                <w:noProof/>
+                <w:webHidden/>
+              </w:rPr>
+              <w:t>8</w:t>
             </w:r>
             <w:r>
               <w:rPr>
@@ -2146,7 +1964,7 @@
           <w:lang w:val="en-GB"/>
         </w:rPr>
       </w:pPr>
-      <w:bookmarkStart w:id="1" w:name="_Toc173012812"/>
+      <w:bookmarkStart w:id="0" w:name="_Toc173012812"/>
       <w:r>
         <w:rPr>
           <w:rFonts w:ascii="Arial" w:hAnsi="Arial" w:cs="Arial"/>
@@ -2155,40 +1973,40 @@
         <w:lastRenderedPageBreak/>
         <w:t>Project Report</w:t>
       </w:r>
+      <w:bookmarkEnd w:id="0"/>
+    </w:p>
+    <w:p>
+      <w:pPr>
+        <w:rPr>
+          <w:rFonts w:ascii="Arial" w:hAnsi="Arial" w:cs="Arial"/>
+          <w:lang w:val="en-GB"/>
+        </w:rPr>
+      </w:pPr>
+    </w:p>
+    <w:p>
+      <w:pPr>
+        <w:pStyle w:val="Heading2"/>
+        <w:rPr>
+          <w:rFonts w:ascii="Arial" w:hAnsi="Arial" w:cs="Arial"/>
+          <w:lang w:val="en-GB"/>
+        </w:rPr>
+      </w:pPr>
+      <w:bookmarkStart w:id="1" w:name="_Toc173012813"/>
+      <w:r>
+        <w:rPr>
+          <w:rFonts w:ascii="Arial" w:hAnsi="Arial" w:cs="Arial"/>
+          <w:lang w:val="en-GB"/>
+        </w:rPr>
+        <w:t>Task 1 – Classification Problem</w:t>
+      </w:r>
+      <w:r>
+        <w:rPr>
+          <w:rFonts w:ascii="Arial" w:hAnsi="Arial" w:cs="Arial"/>
+          <w:lang w:val="en-GB"/>
+        </w:rPr>
+        <w:t xml:space="preserve"> (Single label Classification)</w:t>
+      </w:r>
       <w:bookmarkEnd w:id="1"/>
-    </w:p>
-    <w:p>
-      <w:pPr>
-        <w:rPr>
-          <w:rFonts w:ascii="Arial" w:hAnsi="Arial" w:cs="Arial"/>
-          <w:lang w:val="en-GB"/>
-        </w:rPr>
-      </w:pPr>
-    </w:p>
-    <w:p>
-      <w:pPr>
-        <w:pStyle w:val="Heading2"/>
-        <w:rPr>
-          <w:rFonts w:ascii="Arial" w:hAnsi="Arial" w:cs="Arial"/>
-          <w:lang w:val="en-GB"/>
-        </w:rPr>
-      </w:pPr>
-      <w:bookmarkStart w:id="2" w:name="_Toc173012813"/>
-      <w:r>
-        <w:rPr>
-          <w:rFonts w:ascii="Arial" w:hAnsi="Arial" w:cs="Arial"/>
-          <w:lang w:val="en-GB"/>
-        </w:rPr>
-        <w:t>Task 1 – Classification Problem</w:t>
-      </w:r>
-      <w:r>
-        <w:rPr>
-          <w:rFonts w:ascii="Arial" w:hAnsi="Arial" w:cs="Arial"/>
-          <w:lang w:val="en-GB"/>
-        </w:rPr>
-        <w:t xml:space="preserve"> (Single label Classification)</w:t>
-      </w:r>
-      <w:bookmarkEnd w:id="2"/>
     </w:p>
     <w:p>
       <w:pPr>
@@ -2209,7 +2027,7 @@
           <w:lang w:val="en-GB"/>
         </w:rPr>
       </w:pPr>
-      <w:bookmarkStart w:id="3" w:name="_Toc173012814"/>
+      <w:bookmarkStart w:id="2" w:name="_Toc173012814"/>
       <w:r>
         <w:rPr>
           <w:rFonts w:ascii="Arial" w:hAnsi="Arial" w:cs="Arial"/>
@@ -2217,7 +2035,7 @@
         </w:rPr>
         <w:t>Introduction</w:t>
       </w:r>
-      <w:bookmarkEnd w:id="3"/>
+      <w:bookmarkEnd w:id="2"/>
     </w:p>
     <w:p>
       <w:pPr>
@@ -2286,7 +2104,7 @@
           <w:lang w:val="en-GB"/>
         </w:rPr>
       </w:pPr>
-      <w:bookmarkStart w:id="4" w:name="_Toc173012815"/>
+      <w:bookmarkStart w:id="3" w:name="_Toc173012815"/>
       <w:r>
         <w:rPr>
           <w:rFonts w:ascii="Arial" w:hAnsi="Arial" w:cs="Arial"/>
@@ -2294,6 +2112,65 @@
         </w:rPr>
         <w:t>Dataset Overview and Pre-processing</w:t>
       </w:r>
+      <w:bookmarkEnd w:id="3"/>
+    </w:p>
+    <w:p>
+      <w:pPr>
+        <w:jc w:val="both"/>
+        <w:rPr>
+          <w:rFonts w:ascii="Arial" w:hAnsi="Arial" w:cs="Arial"/>
+          <w:lang w:val="en-GB"/>
+        </w:rPr>
+      </w:pPr>
+      <w:r>
+        <w:rPr>
+          <w:rFonts w:ascii="Arial" w:hAnsi="Arial" w:cs="Arial"/>
+          <w:lang w:val="en-GB"/>
+        </w:rPr>
+        <w:t xml:space="preserve">Dataset1 consisted of 925 rows and includes the features var1, var2, var3, var4, var5, var6, and var7, with the target column as the label. </w:t>
+      </w:r>
+    </w:p>
+    <w:p>
+      <w:pPr>
+        <w:jc w:val="both"/>
+        <w:rPr>
+          <w:rFonts w:ascii="Arial" w:hAnsi="Arial" w:cs="Arial"/>
+          <w:lang w:val="en-GB"/>
+        </w:rPr>
+      </w:pPr>
+      <w:r>
+        <w:rPr>
+          <w:rFonts w:ascii="Arial" w:hAnsi="Arial" w:cs="Arial"/>
+          <w:lang w:val="en-GB"/>
+        </w:rPr>
+        <w:t>Among these features, var3 and var6 are categorical, while var7 contains datetime values. The other features such as var1, var2, var4, and var5, are numerical.</w:t>
+      </w:r>
+    </w:p>
+    <w:p>
+      <w:pPr>
+        <w:jc w:val="both"/>
+        <w:rPr>
+          <w:rFonts w:ascii="Arial" w:hAnsi="Arial" w:cs="Arial"/>
+          <w:lang w:val="en-GB"/>
+        </w:rPr>
+      </w:pPr>
+    </w:p>
+    <w:p>
+      <w:pPr>
+        <w:pStyle w:val="Heading3"/>
+        <w:rPr>
+          <w:rFonts w:ascii="Arial" w:hAnsi="Arial" w:cs="Arial"/>
+          <w:lang w:val="en-GB"/>
+        </w:rPr>
+      </w:pPr>
+      <w:bookmarkStart w:id="4" w:name="_Toc173012816"/>
+      <w:r>
+        <w:rPr>
+          <w:rFonts w:ascii="Arial" w:hAnsi="Arial" w:cs="Arial"/>
+          <w:lang w:val="en-GB"/>
+        </w:rPr>
+        <w:t>Data Loading and Initial Exploration</w:t>
+      </w:r>
       <w:bookmarkEnd w:id="4"/>
     </w:p>
     <w:p>
@@ -2309,23 +2186,23 @@
           <w:rFonts w:ascii="Arial" w:hAnsi="Arial" w:cs="Arial"/>
           <w:lang w:val="en-GB"/>
         </w:rPr>
-        <w:t xml:space="preserve">Dataset1 consisted of 925 rows and includes the features var1, var2, var3, var4, var5, var6, and var7, with the target column as the label. </w:t>
-      </w:r>
-    </w:p>
-    <w:p>
-      <w:pPr>
-        <w:jc w:val="both"/>
-        <w:rPr>
-          <w:rFonts w:ascii="Arial" w:hAnsi="Arial" w:cs="Arial"/>
-          <w:lang w:val="en-GB"/>
-        </w:rPr>
-      </w:pPr>
-      <w:r>
-        <w:rPr>
-          <w:rFonts w:ascii="Arial" w:hAnsi="Arial" w:cs="Arial"/>
-          <w:lang w:val="en-GB"/>
-        </w:rPr>
-        <w:t>Among these features, var3 and var6 are categorical, while var7 contains datetime values. The other features such as var1, var2, var4, and var5, are numerical.</w:t>
+        <w:t xml:space="preserve">The dataset was loaded and initial exploration was conducted to understand its structure and identify any data quality issues. </w:t>
+      </w:r>
+    </w:p>
+    <w:p>
+      <w:pPr>
+        <w:jc w:val="both"/>
+        <w:rPr>
+          <w:rFonts w:ascii="Arial" w:hAnsi="Arial" w:cs="Arial"/>
+          <w:lang w:val="en-GB"/>
+        </w:rPr>
+      </w:pPr>
+      <w:r>
+        <w:rPr>
+          <w:rFonts w:ascii="Arial" w:hAnsi="Arial" w:cs="Arial"/>
+          <w:lang w:val="en-GB"/>
+        </w:rPr>
+        <w:t>The first step is checking for missing values, which revealed a significant amount of missing data in the var4 column. Missing Data in var4 about 600 missing values (about 65% missing).</w:t>
       </w:r>
     </w:p>
     <w:p>
@@ -2345,13 +2222,13 @@
           <w:lang w:val="en-GB"/>
         </w:rPr>
       </w:pPr>
-      <w:bookmarkStart w:id="5" w:name="_Toc173012816"/>
-      <w:r>
-        <w:rPr>
-          <w:rFonts w:ascii="Arial" w:hAnsi="Arial" w:cs="Arial"/>
-          <w:lang w:val="en-GB"/>
-        </w:rPr>
-        <w:t>Data Loading and Initial Exploration</w:t>
+      <w:bookmarkStart w:id="5" w:name="_Toc173012817"/>
+      <w:r>
+        <w:rPr>
+          <w:rFonts w:ascii="Arial" w:hAnsi="Arial" w:cs="Arial"/>
+          <w:lang w:val="en-GB"/>
+        </w:rPr>
+        <w:t>Pre-processing Steps</w:t>
       </w:r>
       <w:bookmarkEnd w:id="5"/>
     </w:p>
@@ -2368,23 +2245,23 @@
           <w:rFonts w:ascii="Arial" w:hAnsi="Arial" w:cs="Arial"/>
           <w:lang w:val="en-GB"/>
         </w:rPr>
-        <w:t xml:space="preserve">The dataset was loaded and initial exploration was conducted to understand its structure and identify any data quality issues. </w:t>
-      </w:r>
-    </w:p>
-    <w:p>
-      <w:pPr>
-        <w:jc w:val="both"/>
-        <w:rPr>
-          <w:rFonts w:ascii="Arial" w:hAnsi="Arial" w:cs="Arial"/>
-          <w:lang w:val="en-GB"/>
-        </w:rPr>
-      </w:pPr>
-      <w:r>
-        <w:rPr>
-          <w:rFonts w:ascii="Arial" w:hAnsi="Arial" w:cs="Arial"/>
-          <w:lang w:val="en-GB"/>
-        </w:rPr>
-        <w:t>The first step is checking for missing values, which revealed a significant amount of missing data in the var4 column. Missing Data in var4 about 600 missing values (about 65% missing).</w:t>
+        <w:t xml:space="preserve">For the categorical features, we converted var3 and var6 into numerical values using label encoding. </w:t>
+      </w:r>
+    </w:p>
+    <w:p>
+      <w:pPr>
+        <w:jc w:val="both"/>
+        <w:rPr>
+          <w:rFonts w:ascii="Arial" w:hAnsi="Arial" w:cs="Arial"/>
+          <w:lang w:val="en-GB"/>
+        </w:rPr>
+      </w:pPr>
+      <w:r>
+        <w:rPr>
+          <w:rFonts w:ascii="Arial" w:hAnsi="Arial" w:cs="Arial"/>
+          <w:lang w:val="en-GB"/>
+        </w:rPr>
+        <w:t>Regarding the datetime feature, var7, we converted it to a datetime format and split it into var7_date and var7_time.</w:t>
       </w:r>
     </w:p>
     <w:p>
@@ -2404,74 +2281,15 @@
           <w:lang w:val="en-GB"/>
         </w:rPr>
       </w:pPr>
-      <w:bookmarkStart w:id="6" w:name="_Toc173012817"/>
-      <w:r>
-        <w:rPr>
-          <w:rFonts w:ascii="Arial" w:hAnsi="Arial" w:cs="Arial"/>
-          <w:lang w:val="en-GB"/>
-        </w:rPr>
-        <w:t>Pre-processing Steps</w:t>
+      <w:bookmarkStart w:id="6" w:name="_Toc173012818"/>
+      <w:r>
+        <w:rPr>
+          <w:rFonts w:ascii="Arial" w:hAnsi="Arial" w:cs="Arial"/>
+          <w:lang w:val="en-GB"/>
+        </w:rPr>
+        <w:t>Handling Missing Data</w:t>
       </w:r>
       <w:bookmarkEnd w:id="6"/>
-    </w:p>
-    <w:p>
-      <w:pPr>
-        <w:jc w:val="both"/>
-        <w:rPr>
-          <w:rFonts w:ascii="Arial" w:hAnsi="Arial" w:cs="Arial"/>
-          <w:lang w:val="en-GB"/>
-        </w:rPr>
-      </w:pPr>
-      <w:r>
-        <w:rPr>
-          <w:rFonts w:ascii="Arial" w:hAnsi="Arial" w:cs="Arial"/>
-          <w:lang w:val="en-GB"/>
-        </w:rPr>
-        <w:t xml:space="preserve">For the categorical features, we converted var3 and var6 into numerical values using label encoding. </w:t>
-      </w:r>
-    </w:p>
-    <w:p>
-      <w:pPr>
-        <w:jc w:val="both"/>
-        <w:rPr>
-          <w:rFonts w:ascii="Arial" w:hAnsi="Arial" w:cs="Arial"/>
-          <w:lang w:val="en-GB"/>
-        </w:rPr>
-      </w:pPr>
-      <w:r>
-        <w:rPr>
-          <w:rFonts w:ascii="Arial" w:hAnsi="Arial" w:cs="Arial"/>
-          <w:lang w:val="en-GB"/>
-        </w:rPr>
-        <w:t>Regarding the datetime feature, var7, we converted it to a datetime format and split it into var7_date and var7_time.</w:t>
-      </w:r>
-    </w:p>
-    <w:p>
-      <w:pPr>
-        <w:jc w:val="both"/>
-        <w:rPr>
-          <w:rFonts w:ascii="Arial" w:hAnsi="Arial" w:cs="Arial"/>
-          <w:lang w:val="en-GB"/>
-        </w:rPr>
-      </w:pPr>
-    </w:p>
-    <w:p>
-      <w:pPr>
-        <w:pStyle w:val="Heading3"/>
-        <w:rPr>
-          <w:rFonts w:ascii="Arial" w:hAnsi="Arial" w:cs="Arial"/>
-          <w:lang w:val="en-GB"/>
-        </w:rPr>
-      </w:pPr>
-      <w:bookmarkStart w:id="7" w:name="_Toc173012818"/>
-      <w:r>
-        <w:rPr>
-          <w:rFonts w:ascii="Arial" w:hAnsi="Arial" w:cs="Arial"/>
-          <w:lang w:val="en-GB"/>
-        </w:rPr>
-        <w:t>Handling Missing Data</w:t>
-      </w:r>
-      <w:bookmarkEnd w:id="7"/>
     </w:p>
     <w:p>
       <w:pPr>
@@ -2549,7 +2367,7 @@
           <w:lang w:val="en-GB"/>
         </w:rPr>
       </w:pPr>
-      <w:bookmarkStart w:id="8" w:name="_Toc173012819"/>
+      <w:bookmarkStart w:id="7" w:name="_Toc173012819"/>
       <w:r>
         <w:rPr>
           <w:rFonts w:ascii="Arial" w:hAnsi="Arial" w:cs="Arial"/>
@@ -2558,6 +2376,81 @@
         <w:lastRenderedPageBreak/>
         <w:t>Challenges</w:t>
       </w:r>
+      <w:bookmarkEnd w:id="7"/>
+    </w:p>
+    <w:p>
+      <w:pPr>
+        <w:jc w:val="both"/>
+        <w:rPr>
+          <w:rFonts w:ascii="Arial" w:hAnsi="Arial" w:cs="Arial"/>
+          <w:lang w:val="en-GB"/>
+        </w:rPr>
+      </w:pPr>
+      <w:r>
+        <w:rPr>
+          <w:rFonts w:ascii="Arial" w:hAnsi="Arial" w:cs="Arial"/>
+          <w:lang w:val="en-GB"/>
+        </w:rPr>
+        <w:t xml:space="preserve">We faced several challenges during the pre-processing phase of the dataset. </w:t>
+      </w:r>
+    </w:p>
+    <w:p>
+      <w:pPr>
+        <w:jc w:val="both"/>
+        <w:rPr>
+          <w:rFonts w:ascii="Arial" w:hAnsi="Arial" w:cs="Arial"/>
+          <w:lang w:val="en-GB"/>
+        </w:rPr>
+      </w:pPr>
+      <w:r>
+        <w:rPr>
+          <w:rFonts w:ascii="Arial" w:hAnsi="Arial" w:cs="Arial"/>
+          <w:lang w:val="en-GB"/>
+        </w:rPr>
+        <w:t xml:space="preserve">One major issue was handling a significant amount of missing data in var4, which required careful consideration of imputation techniques or potential removal. Ensuring the correct encoding of categorical features, such as var3 and var6, was important to maintain the integrity of the data. </w:t>
+      </w:r>
+    </w:p>
+    <w:p>
+      <w:pPr>
+        <w:jc w:val="both"/>
+        <w:rPr>
+          <w:rFonts w:ascii="Arial" w:hAnsi="Arial" w:cs="Arial"/>
+          <w:lang w:val="en-GB"/>
+        </w:rPr>
+      </w:pPr>
+      <w:r>
+        <w:rPr>
+          <w:rFonts w:ascii="Arial" w:hAnsi="Arial" w:cs="Arial"/>
+          <w:lang w:val="en-GB"/>
+        </w:rPr>
+        <w:t>Properly managing and splitting datetime values in var7 also posed a challenge, as it was need to accurately separate and format the date and time components for further analysis.</w:t>
+      </w:r>
+    </w:p>
+    <w:p>
+      <w:pPr>
+        <w:jc w:val="both"/>
+        <w:rPr>
+          <w:rFonts w:ascii="Arial" w:hAnsi="Arial" w:cs="Arial"/>
+          <w:lang w:val="en-GB"/>
+        </w:rPr>
+      </w:pPr>
+    </w:p>
+    <w:p>
+      <w:pPr>
+        <w:pStyle w:val="Heading3"/>
+        <w:rPr>
+          <w:rFonts w:ascii="Arial" w:hAnsi="Arial" w:cs="Arial"/>
+          <w:lang w:val="en-GB"/>
+        </w:rPr>
+      </w:pPr>
+      <w:bookmarkStart w:id="8" w:name="_Toc173012820"/>
+      <w:r>
+        <w:rPr>
+          <w:rFonts w:ascii="Arial" w:hAnsi="Arial" w:cs="Arial"/>
+          <w:lang w:val="en-GB"/>
+        </w:rPr>
+        <w:t>Methodology and Techniques</w:t>
+      </w:r>
       <w:bookmarkEnd w:id="8"/>
     </w:p>
     <w:p>
@@ -2573,39 +2466,39 @@
           <w:rFonts w:ascii="Arial" w:hAnsi="Arial" w:cs="Arial"/>
           <w:lang w:val="en-GB"/>
         </w:rPr>
-        <w:t xml:space="preserve">We faced several challenges during the pre-processing phase of the dataset. </w:t>
-      </w:r>
-    </w:p>
-    <w:p>
-      <w:pPr>
-        <w:jc w:val="both"/>
-        <w:rPr>
-          <w:rFonts w:ascii="Arial" w:hAnsi="Arial" w:cs="Arial"/>
-          <w:lang w:val="en-GB"/>
-        </w:rPr>
-      </w:pPr>
-      <w:r>
-        <w:rPr>
-          <w:rFonts w:ascii="Arial" w:hAnsi="Arial" w:cs="Arial"/>
-          <w:lang w:val="en-GB"/>
-        </w:rPr>
-        <w:t xml:space="preserve">One major issue was handling a significant amount of missing data in var4, which required careful consideration of imputation techniques or potential removal. Ensuring the correct encoding of categorical features, such as var3 and var6, was important to maintain the integrity of the data. </w:t>
-      </w:r>
-    </w:p>
-    <w:p>
-      <w:pPr>
-        <w:jc w:val="both"/>
-        <w:rPr>
-          <w:rFonts w:ascii="Arial" w:hAnsi="Arial" w:cs="Arial"/>
-          <w:lang w:val="en-GB"/>
-        </w:rPr>
-      </w:pPr>
-      <w:r>
-        <w:rPr>
-          <w:rFonts w:ascii="Arial" w:hAnsi="Arial" w:cs="Arial"/>
-          <w:lang w:val="en-GB"/>
-        </w:rPr>
-        <w:t>Properly managing and splitting datetime values in var7 also posed a challenge, as it was need to accurately separate and format the date and time components for further analysis.</w:t>
+        <w:t>Model Selection: Applied Logistic Regression, Decision Trees, Random Forests, and Artificial Neural Networks (ANN) to the classification problem.</w:t>
+      </w:r>
+    </w:p>
+    <w:p>
+      <w:pPr>
+        <w:jc w:val="both"/>
+        <w:rPr>
+          <w:rFonts w:ascii="Arial" w:hAnsi="Arial" w:cs="Arial"/>
+          <w:lang w:val="en-GB"/>
+        </w:rPr>
+      </w:pPr>
+      <w:r>
+        <w:rPr>
+          <w:rFonts w:ascii="Arial" w:hAnsi="Arial" w:cs="Arial"/>
+          <w:lang w:val="en-GB"/>
+        </w:rPr>
+        <w:t>Hyperparameter Tuning: Use Grid Search and cross-validation to fine-tune model parameters.</w:t>
+      </w:r>
+    </w:p>
+    <w:p>
+      <w:pPr>
+        <w:jc w:val="both"/>
+        <w:rPr>
+          <w:rFonts w:ascii="Arial" w:hAnsi="Arial" w:cs="Arial"/>
+          <w:lang w:val="en-GB"/>
+        </w:rPr>
+      </w:pPr>
+      <w:r>
+        <w:rPr>
+          <w:rFonts w:ascii="Arial" w:hAnsi="Arial" w:cs="Arial"/>
+          <w:lang w:val="en-GB"/>
+        </w:rPr>
+        <w:t>Evaluation Metrics: Assessed models using accuracy, precision, recall, and F1-score.</w:t>
       </w:r>
     </w:p>
     <w:p>
@@ -2625,13 +2518,13 @@
           <w:lang w:val="en-GB"/>
         </w:rPr>
       </w:pPr>
-      <w:bookmarkStart w:id="9" w:name="_Toc173012820"/>
-      <w:r>
-        <w:rPr>
-          <w:rFonts w:ascii="Arial" w:hAnsi="Arial" w:cs="Arial"/>
-          <w:lang w:val="en-GB"/>
-        </w:rPr>
-        <w:t>Methodology and Techniques</w:t>
+      <w:bookmarkStart w:id="9" w:name="_Toc173012821"/>
+      <w:r>
+        <w:rPr>
+          <w:rFonts w:ascii="Arial" w:hAnsi="Arial" w:cs="Arial"/>
+          <w:lang w:val="en-GB"/>
+        </w:rPr>
+        <w:t>Results and Discussion</w:t>
       </w:r>
       <w:bookmarkEnd w:id="9"/>
     </w:p>
@@ -2648,39 +2541,23 @@
           <w:rFonts w:ascii="Arial" w:hAnsi="Arial" w:cs="Arial"/>
           <w:lang w:val="en-GB"/>
         </w:rPr>
-        <w:t>Model Selection: Applied Logistic Regression, Decision Trees, Random Forests, and Artificial Neural Networks (ANN) to the classification problem.</w:t>
-      </w:r>
-    </w:p>
-    <w:p>
-      <w:pPr>
-        <w:jc w:val="both"/>
-        <w:rPr>
-          <w:rFonts w:ascii="Arial" w:hAnsi="Arial" w:cs="Arial"/>
-          <w:lang w:val="en-GB"/>
-        </w:rPr>
-      </w:pPr>
-      <w:r>
-        <w:rPr>
-          <w:rFonts w:ascii="Arial" w:hAnsi="Arial" w:cs="Arial"/>
-          <w:lang w:val="en-GB"/>
-        </w:rPr>
-        <w:t>Hyperparameter Tuning: Use Grid Search and cross-validation to fine-tune model parameters.</w:t>
-      </w:r>
-    </w:p>
-    <w:p>
-      <w:pPr>
-        <w:jc w:val="both"/>
-        <w:rPr>
-          <w:rFonts w:ascii="Arial" w:hAnsi="Arial" w:cs="Arial"/>
-          <w:lang w:val="en-GB"/>
-        </w:rPr>
-      </w:pPr>
-      <w:r>
-        <w:rPr>
-          <w:rFonts w:ascii="Arial" w:hAnsi="Arial" w:cs="Arial"/>
-          <w:lang w:val="en-GB"/>
-        </w:rPr>
-        <w:t>Evaluation Metrics: Assessed models using accuracy, precision, recall, and F1-score.</w:t>
+        <w:t>Random Forests model with or without normalization outperformed other models and achieved the highest accuracy, around 96.2%.</w:t>
+      </w:r>
+    </w:p>
+    <w:p>
+      <w:pPr>
+        <w:jc w:val="both"/>
+        <w:rPr>
+          <w:rFonts w:ascii="Arial" w:hAnsi="Arial" w:cs="Arial"/>
+          <w:lang w:val="en-GB"/>
+        </w:rPr>
+      </w:pPr>
+      <w:r>
+        <w:rPr>
+          <w:rFonts w:ascii="Arial" w:hAnsi="Arial" w:cs="Arial"/>
+          <w:lang w:val="en-GB"/>
+        </w:rPr>
+        <w:t>Important features for the Random Forest model are var1, var5, and var 2. We plotted feature importance on Random Forests, Limited Depth Decision Trees, and Partial Dependence Plots to compare the features.</w:t>
       </w:r>
     </w:p>
     <w:p>
@@ -2700,66 +2577,7 @@
           <w:lang w:val="en-GB"/>
         </w:rPr>
       </w:pPr>
-      <w:bookmarkStart w:id="10" w:name="_Toc173012821"/>
-      <w:r>
-        <w:rPr>
-          <w:rFonts w:ascii="Arial" w:hAnsi="Arial" w:cs="Arial"/>
-          <w:lang w:val="en-GB"/>
-        </w:rPr>
-        <w:t>Results and Discussion</w:t>
-      </w:r>
-      <w:bookmarkEnd w:id="10"/>
-    </w:p>
-    <w:p>
-      <w:pPr>
-        <w:jc w:val="both"/>
-        <w:rPr>
-          <w:rFonts w:ascii="Arial" w:hAnsi="Arial" w:cs="Arial"/>
-          <w:lang w:val="en-GB"/>
-        </w:rPr>
-      </w:pPr>
-      <w:r>
-        <w:rPr>
-          <w:rFonts w:ascii="Arial" w:hAnsi="Arial" w:cs="Arial"/>
-          <w:lang w:val="en-GB"/>
-        </w:rPr>
-        <w:t>Random Forests model with or without normalization outperformed other models and achieved the highest accuracy, around 96.2%.</w:t>
-      </w:r>
-    </w:p>
-    <w:p>
-      <w:pPr>
-        <w:jc w:val="both"/>
-        <w:rPr>
-          <w:rFonts w:ascii="Arial" w:hAnsi="Arial" w:cs="Arial"/>
-          <w:lang w:val="en-GB"/>
-        </w:rPr>
-      </w:pPr>
-      <w:r>
-        <w:rPr>
-          <w:rFonts w:ascii="Arial" w:hAnsi="Arial" w:cs="Arial"/>
-          <w:lang w:val="en-GB"/>
-        </w:rPr>
-        <w:t>Important features for the Random Forest model are var1, var5, and var 2. We plotted feature importance on Random Forests, Limited Depth Decision Trees, and Partial Dependence Plots to compare the features.</w:t>
-      </w:r>
-    </w:p>
-    <w:p>
-      <w:pPr>
-        <w:jc w:val="both"/>
-        <w:rPr>
-          <w:rFonts w:ascii="Arial" w:hAnsi="Arial" w:cs="Arial"/>
-          <w:lang w:val="en-GB"/>
-        </w:rPr>
-      </w:pPr>
-    </w:p>
-    <w:p>
-      <w:pPr>
-        <w:pStyle w:val="Heading3"/>
-        <w:rPr>
-          <w:rFonts w:ascii="Arial" w:hAnsi="Arial" w:cs="Arial"/>
-          <w:lang w:val="en-GB"/>
-        </w:rPr>
-      </w:pPr>
-      <w:bookmarkStart w:id="11" w:name="_Toc173012822"/>
+      <w:bookmarkStart w:id="10" w:name="_Toc173012822"/>
       <w:r>
         <w:rPr>
           <w:rFonts w:ascii="Arial" w:hAnsi="Arial" w:cs="Arial"/>
@@ -2768,7 +2586,7 @@
         <w:lastRenderedPageBreak/>
         <w:t>Visualizations</w:t>
       </w:r>
-      <w:bookmarkEnd w:id="11"/>
+      <w:bookmarkEnd w:id="10"/>
     </w:p>
     <w:p>
       <w:pPr>
@@ -2824,7 +2642,7 @@
                     <pic:cNvPicPr/>
                   </pic:nvPicPr>
                   <pic:blipFill>
-                    <a:blip r:embed="rId7">
+                    <a:blip r:embed="rId8">
                       <a:extLst>
                         <a:ext uri="{28A0092B-C50C-407E-A947-70E740481C1C}">
                           <a14:useLocalDpi xmlns:a14="http://schemas.microsoft.com/office/drawing/2010/main" val="0"/>
@@ -2888,7 +2706,7 @@
           <w:lang w:val="en-GB"/>
         </w:rPr>
         <w:drawing>
-          <wp:anchor distT="0" distB="0" distL="114300" distR="114300" simplePos="0" relativeHeight="251661312" behindDoc="0" locked="0" layoutInCell="1" allowOverlap="1" wp14:anchorId="7EB9BF80" wp14:editId="4F83C7E8">
+          <wp:anchor distT="0" distB="0" distL="114300" distR="114300" simplePos="0" relativeHeight="251661312" behindDoc="0" locked="0" layoutInCell="1" allowOverlap="1" wp14:anchorId="7EB9BF80" wp14:editId="61546247">
             <wp:simplePos x="0" y="0"/>
             <wp:positionH relativeFrom="margin">
               <wp:align>center</wp:align>
@@ -2911,7 +2729,7 @@
                     <pic:cNvPicPr/>
                   </pic:nvPicPr>
                   <pic:blipFill>
-                    <a:blip r:embed="rId8" cstate="print">
+                    <a:blip r:embed="rId9" cstate="print">
                       <a:extLst>
                         <a:ext uri="{28A0092B-C50C-407E-A947-70E740481C1C}">
                           <a14:useLocalDpi xmlns:a14="http://schemas.microsoft.com/office/drawing/2010/main" val="0"/>
@@ -3026,7 +2844,7 @@
                     <pic:cNvPicPr/>
                   </pic:nvPicPr>
                   <pic:blipFill>
-                    <a:blip r:embed="rId9" cstate="print">
+                    <a:blip r:embed="rId10" cstate="print">
                       <a:extLst>
                         <a:ext uri="{28A0092B-C50C-407E-A947-70E740481C1C}">
                           <a14:useLocalDpi xmlns:a14="http://schemas.microsoft.com/office/drawing/2010/main" val="0"/>
@@ -3139,6 +2957,7 @@
           <w:rFonts w:ascii="Arial" w:hAnsi="Arial" w:cs="Arial"/>
           <w:b/>
           <w:bCs/>
+          <w:noProof/>
           <w:lang w:val="en-GB"/>
         </w:rPr>
         <w:drawing>
@@ -3157,7 +2976,7 @@
                     <pic:cNvPicPr/>
                   </pic:nvPicPr>
                   <pic:blipFill>
-                    <a:blip r:embed="rId10"/>
+                    <a:blip r:embed="rId11"/>
                     <a:stretch>
                       <a:fillRect/>
                     </a:stretch>
@@ -3197,7 +3016,7 @@
           <w:lang w:val="en-GB"/>
         </w:rPr>
       </w:pPr>
-      <w:bookmarkStart w:id="12" w:name="_Toc173012823"/>
+      <w:bookmarkStart w:id="11" w:name="_Toc173012823"/>
       <w:r>
         <w:rPr>
           <w:rFonts w:ascii="Arial" w:hAnsi="Arial" w:cs="Arial"/>
@@ -3205,7 +3024,7 @@
         </w:rPr>
         <w:t>Model Comparison and Selection</w:t>
       </w:r>
-      <w:bookmarkEnd w:id="12"/>
+      <w:bookmarkEnd w:id="11"/>
     </w:p>
     <w:p>
       <w:pPr>
@@ -3541,7 +3360,7 @@
           <w:lang w:val="en-GB"/>
         </w:rPr>
       </w:pPr>
-      <w:bookmarkStart w:id="13" w:name="_Toc173012824"/>
+      <w:bookmarkStart w:id="12" w:name="_Toc173012824"/>
       <w:r>
         <w:rPr>
           <w:rFonts w:ascii="Arial" w:hAnsi="Arial" w:cs="Arial"/>
@@ -3570,7 +3389,7 @@
         </w:rPr>
         <w:t>classifier</w:t>
       </w:r>
-      <w:bookmarkEnd w:id="13"/>
+      <w:bookmarkEnd w:id="12"/>
     </w:p>
     <w:p>
       <w:pPr>
@@ -3737,9 +3556,71 @@
           <w:lang w:val="en-GB" w:eastAsia="en-GB"/>
           <w14:ligatures w14:val="none"/>
         </w:rPr>
-        <w:t>'</w:t>
-      </w:r>
-      <w:proofErr w:type="spellStart"/>
+        <w:t>'max_depth'</w:t>
+      </w:r>
+      <w:r>
+        <w:rPr>
+          <w:rFonts w:ascii="Arial" w:eastAsia="Times New Roman" w:hAnsi="Arial" w:cs="Arial"/>
+          <w:color w:val="000000"/>
+          <w:kern w:val="0"/>
+          <w:sz w:val="21"/>
+          <w:szCs w:val="21"/>
+          <w:lang w:val="en-GB" w:eastAsia="en-GB"/>
+          <w14:ligatures w14:val="none"/>
+        </w:rPr>
+        <w:t>: [</w:t>
+      </w:r>
+      <w:r>
+        <w:rPr>
+          <w:rFonts w:ascii="Arial" w:eastAsia="Times New Roman" w:hAnsi="Arial" w:cs="Arial"/>
+          <w:color w:val="098658"/>
+          <w:kern w:val="0"/>
+          <w:sz w:val="21"/>
+          <w:szCs w:val="21"/>
+          <w:lang w:val="en-GB" w:eastAsia="en-GB"/>
+          <w14:ligatures w14:val="none"/>
+        </w:rPr>
+        <w:t>10</w:t>
+      </w:r>
+      <w:r>
+        <w:rPr>
+          <w:rFonts w:ascii="Arial" w:eastAsia="Times New Roman" w:hAnsi="Arial" w:cs="Arial"/>
+          <w:color w:val="000000"/>
+          <w:kern w:val="0"/>
+          <w:sz w:val="21"/>
+          <w:szCs w:val="21"/>
+          <w:lang w:val="en-GB" w:eastAsia="en-GB"/>
+          <w14:ligatures w14:val="none"/>
+        </w:rPr>
+        <w:t>],</w:t>
+      </w:r>
+    </w:p>
+    <w:p>
+      <w:pPr>
+        <w:shd w:val="clear" w:color="auto" w:fill="FFFFFF"/>
+        <w:spacing w:after="0" w:line="285" w:lineRule="atLeast"/>
+        <w:rPr>
+          <w:rFonts w:ascii="Arial" w:eastAsia="Times New Roman" w:hAnsi="Arial" w:cs="Arial"/>
+          <w:color w:val="000000"/>
+          <w:kern w:val="0"/>
+          <w:sz w:val="21"/>
+          <w:szCs w:val="21"/>
+          <w:lang w:val="en-GB" w:eastAsia="en-GB"/>
+          <w14:ligatures w14:val="none"/>
+        </w:rPr>
+      </w:pPr>
+      <w:r>
+        <w:rPr>
+          <w:rFonts w:ascii="Arial" w:eastAsia="Times New Roman" w:hAnsi="Arial" w:cs="Arial"/>
+          <w:color w:val="000000"/>
+          <w:kern w:val="0"/>
+          <w:sz w:val="21"/>
+          <w:szCs w:val="21"/>
+          <w:lang w:val="en-GB" w:eastAsia="en-GB"/>
+          <w14:ligatures w14:val="none"/>
+        </w:rPr>
+        <w:t xml:space="preserve">    </w:t>
+      </w:r>
       <w:r>
         <w:rPr>
           <w:rFonts w:ascii="Arial" w:eastAsia="Times New Roman" w:hAnsi="Arial" w:cs="Arial"/>
@@ -3750,9 +3631,20 @@
           <w:lang w:val="en-GB" w:eastAsia="en-GB"/>
           <w14:ligatures w14:val="none"/>
         </w:rPr>
-        <w:t>max_depth</w:t>
-      </w:r>
-      <w:proofErr w:type="spellEnd"/>
+        <w:t>'max_features'</w:t>
+      </w:r>
+      <w:r>
+        <w:rPr>
+          <w:rFonts w:ascii="Arial" w:eastAsia="Times New Roman" w:hAnsi="Arial" w:cs="Arial"/>
+          <w:color w:val="000000"/>
+          <w:kern w:val="0"/>
+          <w:sz w:val="21"/>
+          <w:szCs w:val="21"/>
+          <w:lang w:val="en-GB" w:eastAsia="en-GB"/>
+          <w14:ligatures w14:val="none"/>
+        </w:rPr>
+        <w:t>: [</w:t>
+      </w:r>
       <w:r>
         <w:rPr>
           <w:rFonts w:ascii="Arial" w:eastAsia="Times New Roman" w:hAnsi="Arial" w:cs="Arial"/>
@@ -3763,7 +3655,7 @@
           <w:lang w:val="en-GB" w:eastAsia="en-GB"/>
           <w14:ligatures w14:val="none"/>
         </w:rPr>
-        <w:t>'</w:t>
+        <w:t>'sqrt'</w:t>
       </w:r>
       <w:r>
         <w:rPr>
@@ -3775,6 +3667,57 @@
           <w:lang w:val="en-GB" w:eastAsia="en-GB"/>
           <w14:ligatures w14:val="none"/>
         </w:rPr>
+        <w:t>],</w:t>
+      </w:r>
+    </w:p>
+    <w:p>
+      <w:pPr>
+        <w:shd w:val="clear" w:color="auto" w:fill="FFFFFF"/>
+        <w:spacing w:after="0" w:line="285" w:lineRule="atLeast"/>
+        <w:rPr>
+          <w:rFonts w:ascii="Arial" w:eastAsia="Times New Roman" w:hAnsi="Arial" w:cs="Arial"/>
+          <w:color w:val="000000"/>
+          <w:kern w:val="0"/>
+          <w:sz w:val="21"/>
+          <w:szCs w:val="21"/>
+          <w:lang w:val="en-GB" w:eastAsia="en-GB"/>
+          <w14:ligatures w14:val="none"/>
+        </w:rPr>
+      </w:pPr>
+      <w:r>
+        <w:rPr>
+          <w:rFonts w:ascii="Arial" w:eastAsia="Times New Roman" w:hAnsi="Arial" w:cs="Arial"/>
+          <w:color w:val="000000"/>
+          <w:kern w:val="0"/>
+          <w:sz w:val="21"/>
+          <w:szCs w:val="21"/>
+          <w:lang w:val="en-GB" w:eastAsia="en-GB"/>
+          <w14:ligatures w14:val="none"/>
+        </w:rPr>
+        <w:t xml:space="preserve">    </w:t>
+      </w:r>
+      <w:r>
+        <w:rPr>
+          <w:rFonts w:ascii="Arial" w:eastAsia="Times New Roman" w:hAnsi="Arial" w:cs="Arial"/>
+          <w:color w:val="A31515"/>
+          <w:kern w:val="0"/>
+          <w:sz w:val="21"/>
+          <w:szCs w:val="21"/>
+          <w:lang w:val="en-GB" w:eastAsia="en-GB"/>
+          <w14:ligatures w14:val="none"/>
+        </w:rPr>
+        <w:t>'min_samples_leaf'</w:t>
+      </w:r>
+      <w:r>
+        <w:rPr>
+          <w:rFonts w:ascii="Arial" w:eastAsia="Times New Roman" w:hAnsi="Arial" w:cs="Arial"/>
+          <w:color w:val="000000"/>
+          <w:kern w:val="0"/>
+          <w:sz w:val="21"/>
+          <w:szCs w:val="21"/>
+          <w:lang w:val="en-GB" w:eastAsia="en-GB"/>
+          <w14:ligatures w14:val="none"/>
+        </w:rPr>
         <w:t>: [</w:t>
       </w:r>
       <w:r>
@@ -3787,7 +3730,7 @@
           <w:lang w:val="en-GB" w:eastAsia="en-GB"/>
           <w14:ligatures w14:val="none"/>
         </w:rPr>
-        <w:t>10</w:t>
+        <w:t>2</w:t>
       </w:r>
       <w:r>
         <w:rPr>
@@ -3838,9 +3781,72 @@
           <w:lang w:val="en-GB" w:eastAsia="en-GB"/>
           <w14:ligatures w14:val="none"/>
         </w:rPr>
-        <w:t>'</w:t>
-      </w:r>
-      <w:proofErr w:type="spellStart"/>
+        <w:t>'min_samples_split'</w:t>
+      </w:r>
+      <w:r>
+        <w:rPr>
+          <w:rFonts w:ascii="Arial" w:eastAsia="Times New Roman" w:hAnsi="Arial" w:cs="Arial"/>
+          <w:color w:val="000000"/>
+          <w:kern w:val="0"/>
+          <w:sz w:val="21"/>
+          <w:szCs w:val="21"/>
+          <w:lang w:val="en-GB" w:eastAsia="en-GB"/>
+          <w14:ligatures w14:val="none"/>
+        </w:rPr>
+        <w:t>: [</w:t>
+      </w:r>
+      <w:r>
+        <w:rPr>
+          <w:rFonts w:ascii="Arial" w:eastAsia="Times New Roman" w:hAnsi="Arial" w:cs="Arial"/>
+          <w:color w:val="098658"/>
+          <w:kern w:val="0"/>
+          <w:sz w:val="21"/>
+          <w:szCs w:val="21"/>
+          <w:lang w:val="en-GB" w:eastAsia="en-GB"/>
+          <w14:ligatures w14:val="none"/>
+        </w:rPr>
+        <w:t>2</w:t>
+      </w:r>
+      <w:r>
+        <w:rPr>
+          <w:rFonts w:ascii="Arial" w:eastAsia="Times New Roman" w:hAnsi="Arial" w:cs="Arial"/>
+          <w:color w:val="000000"/>
+          <w:kern w:val="0"/>
+          <w:sz w:val="21"/>
+          <w:szCs w:val="21"/>
+          <w:lang w:val="en-GB" w:eastAsia="en-GB"/>
+          <w14:ligatures w14:val="none"/>
+        </w:rPr>
+        <w:t xml:space="preserve">], </w:t>
+      </w:r>
+    </w:p>
+    <w:p>
+      <w:pPr>
+        <w:shd w:val="clear" w:color="auto" w:fill="FFFFFF"/>
+        <w:spacing w:after="0" w:line="285" w:lineRule="atLeast"/>
+        <w:rPr>
+          <w:rFonts w:ascii="Arial" w:eastAsia="Times New Roman" w:hAnsi="Arial" w:cs="Arial"/>
+          <w:color w:val="000000"/>
+          <w:kern w:val="0"/>
+          <w:sz w:val="21"/>
+          <w:szCs w:val="21"/>
+          <w:lang w:val="en-GB" w:eastAsia="en-GB"/>
+          <w14:ligatures w14:val="none"/>
+        </w:rPr>
+      </w:pPr>
+      <w:r>
+        <w:rPr>
+          <w:rFonts w:ascii="Arial" w:eastAsia="Times New Roman" w:hAnsi="Arial" w:cs="Arial"/>
+          <w:color w:val="000000"/>
+          <w:kern w:val="0"/>
+          <w:sz w:val="21"/>
+          <w:szCs w:val="21"/>
+          <w:lang w:val="en-GB" w:eastAsia="en-GB"/>
+          <w14:ligatures w14:val="none"/>
+        </w:rPr>
+        <w:lastRenderedPageBreak/>
+        <w:t xml:space="preserve">    </w:t>
+      </w:r>
       <w:r>
         <w:rPr>
           <w:rFonts w:ascii="Arial" w:eastAsia="Times New Roman" w:hAnsi="Arial" w:cs="Arial"/>
@@ -3851,20 +3857,7 @@
           <w:lang w:val="en-GB" w:eastAsia="en-GB"/>
           <w14:ligatures w14:val="none"/>
         </w:rPr>
-        <w:t>max_features</w:t>
-      </w:r>
-      <w:proofErr w:type="spellEnd"/>
-      <w:r>
-        <w:rPr>
-          <w:rFonts w:ascii="Arial" w:eastAsia="Times New Roman" w:hAnsi="Arial" w:cs="Arial"/>
-          <w:color w:val="A31515"/>
-          <w:kern w:val="0"/>
-          <w:sz w:val="21"/>
-          <w:szCs w:val="21"/>
-          <w:lang w:val="en-GB" w:eastAsia="en-GB"/>
-          <w14:ligatures w14:val="none"/>
-        </w:rPr>
-        <w:t>'</w:t>
+        <w:t>'n_estimators'</w:t>
       </w:r>
       <w:r>
         <w:rPr>
@@ -3881,14 +3874,14 @@
       <w:r>
         <w:rPr>
           <w:rFonts w:ascii="Arial" w:eastAsia="Times New Roman" w:hAnsi="Arial" w:cs="Arial"/>
-          <w:color w:val="A31515"/>
+          <w:color w:val="098658"/>
           <w:kern w:val="0"/>
           <w:sz w:val="21"/>
           <w:szCs w:val="21"/>
           <w:lang w:val="en-GB" w:eastAsia="en-GB"/>
           <w14:ligatures w14:val="none"/>
         </w:rPr>
-        <w:t>'sqrt'</w:t>
+        <w:t>300</w:t>
       </w:r>
       <w:r>
         <w:rPr>
@@ -3900,7 +3893,7 @@
           <w:lang w:val="en-GB" w:eastAsia="en-GB"/>
           <w14:ligatures w14:val="none"/>
         </w:rPr>
-        <w:t>],</w:t>
+        <w:t>]</w:t>
       </w:r>
     </w:p>
     <w:p>
@@ -3927,310 +3920,6 @@
           <w:lang w:val="en-GB" w:eastAsia="en-GB"/>
           <w14:ligatures w14:val="none"/>
         </w:rPr>
-        <w:t xml:space="preserve">    </w:t>
-      </w:r>
-      <w:r>
-        <w:rPr>
-          <w:rFonts w:ascii="Arial" w:eastAsia="Times New Roman" w:hAnsi="Arial" w:cs="Arial"/>
-          <w:color w:val="A31515"/>
-          <w:kern w:val="0"/>
-          <w:sz w:val="21"/>
-          <w:szCs w:val="21"/>
-          <w:lang w:val="en-GB" w:eastAsia="en-GB"/>
-          <w14:ligatures w14:val="none"/>
-        </w:rPr>
-        <w:t>'</w:t>
-      </w:r>
-      <w:proofErr w:type="spellStart"/>
-      <w:r>
-        <w:rPr>
-          <w:rFonts w:ascii="Arial" w:eastAsia="Times New Roman" w:hAnsi="Arial" w:cs="Arial"/>
-          <w:color w:val="A31515"/>
-          <w:kern w:val="0"/>
-          <w:sz w:val="21"/>
-          <w:szCs w:val="21"/>
-          <w:lang w:val="en-GB" w:eastAsia="en-GB"/>
-          <w14:ligatures w14:val="none"/>
-        </w:rPr>
-        <w:t>min_samples_leaf</w:t>
-      </w:r>
-      <w:proofErr w:type="spellEnd"/>
-      <w:r>
-        <w:rPr>
-          <w:rFonts w:ascii="Arial" w:eastAsia="Times New Roman" w:hAnsi="Arial" w:cs="Arial"/>
-          <w:color w:val="A31515"/>
-          <w:kern w:val="0"/>
-          <w:sz w:val="21"/>
-          <w:szCs w:val="21"/>
-          <w:lang w:val="en-GB" w:eastAsia="en-GB"/>
-          <w14:ligatures w14:val="none"/>
-        </w:rPr>
-        <w:t>'</w:t>
-      </w:r>
-      <w:r>
-        <w:rPr>
-          <w:rFonts w:ascii="Arial" w:eastAsia="Times New Roman" w:hAnsi="Arial" w:cs="Arial"/>
-          <w:color w:val="000000"/>
-          <w:kern w:val="0"/>
-          <w:sz w:val="21"/>
-          <w:szCs w:val="21"/>
-          <w:lang w:val="en-GB" w:eastAsia="en-GB"/>
-          <w14:ligatures w14:val="none"/>
-        </w:rPr>
-        <w:t>: [</w:t>
-      </w:r>
-      <w:r>
-        <w:rPr>
-          <w:rFonts w:ascii="Arial" w:eastAsia="Times New Roman" w:hAnsi="Arial" w:cs="Arial"/>
-          <w:color w:val="098658"/>
-          <w:kern w:val="0"/>
-          <w:sz w:val="21"/>
-          <w:szCs w:val="21"/>
-          <w:lang w:val="en-GB" w:eastAsia="en-GB"/>
-          <w14:ligatures w14:val="none"/>
-        </w:rPr>
-        <w:t>2</w:t>
-      </w:r>
-      <w:r>
-        <w:rPr>
-          <w:rFonts w:ascii="Arial" w:eastAsia="Times New Roman" w:hAnsi="Arial" w:cs="Arial"/>
-          <w:color w:val="000000"/>
-          <w:kern w:val="0"/>
-          <w:sz w:val="21"/>
-          <w:szCs w:val="21"/>
-          <w:lang w:val="en-GB" w:eastAsia="en-GB"/>
-          <w14:ligatures w14:val="none"/>
-        </w:rPr>
-        <w:t>],</w:t>
-      </w:r>
-    </w:p>
-    <w:p>
-      <w:pPr>
-        <w:shd w:val="clear" w:color="auto" w:fill="FFFFFF"/>
-        <w:spacing w:after="0" w:line="285" w:lineRule="atLeast"/>
-        <w:rPr>
-          <w:rFonts w:ascii="Arial" w:eastAsia="Times New Roman" w:hAnsi="Arial" w:cs="Arial"/>
-          <w:color w:val="000000"/>
-          <w:kern w:val="0"/>
-          <w:sz w:val="21"/>
-          <w:szCs w:val="21"/>
-          <w:lang w:val="en-GB" w:eastAsia="en-GB"/>
-          <w14:ligatures w14:val="none"/>
-        </w:rPr>
-      </w:pPr>
-      <w:r>
-        <w:rPr>
-          <w:rFonts w:ascii="Arial" w:eastAsia="Times New Roman" w:hAnsi="Arial" w:cs="Arial"/>
-          <w:color w:val="000000"/>
-          <w:kern w:val="0"/>
-          <w:sz w:val="21"/>
-          <w:szCs w:val="21"/>
-          <w:lang w:val="en-GB" w:eastAsia="en-GB"/>
-          <w14:ligatures w14:val="none"/>
-        </w:rPr>
-        <w:t xml:space="preserve">    </w:t>
-      </w:r>
-      <w:r>
-        <w:rPr>
-          <w:rFonts w:ascii="Arial" w:eastAsia="Times New Roman" w:hAnsi="Arial" w:cs="Arial"/>
-          <w:color w:val="A31515"/>
-          <w:kern w:val="0"/>
-          <w:sz w:val="21"/>
-          <w:szCs w:val="21"/>
-          <w:lang w:val="en-GB" w:eastAsia="en-GB"/>
-          <w14:ligatures w14:val="none"/>
-        </w:rPr>
-        <w:t>'</w:t>
-      </w:r>
-      <w:proofErr w:type="spellStart"/>
-      <w:r>
-        <w:rPr>
-          <w:rFonts w:ascii="Arial" w:eastAsia="Times New Roman" w:hAnsi="Arial" w:cs="Arial"/>
-          <w:color w:val="A31515"/>
-          <w:kern w:val="0"/>
-          <w:sz w:val="21"/>
-          <w:szCs w:val="21"/>
-          <w:lang w:val="en-GB" w:eastAsia="en-GB"/>
-          <w14:ligatures w14:val="none"/>
-        </w:rPr>
-        <w:t>min_samples_split</w:t>
-      </w:r>
-      <w:proofErr w:type="spellEnd"/>
-      <w:r>
-        <w:rPr>
-          <w:rFonts w:ascii="Arial" w:eastAsia="Times New Roman" w:hAnsi="Arial" w:cs="Arial"/>
-          <w:color w:val="A31515"/>
-          <w:kern w:val="0"/>
-          <w:sz w:val="21"/>
-          <w:szCs w:val="21"/>
-          <w:lang w:val="en-GB" w:eastAsia="en-GB"/>
-          <w14:ligatures w14:val="none"/>
-        </w:rPr>
-        <w:t>'</w:t>
-      </w:r>
-      <w:r>
-        <w:rPr>
-          <w:rFonts w:ascii="Arial" w:eastAsia="Times New Roman" w:hAnsi="Arial" w:cs="Arial"/>
-          <w:color w:val="000000"/>
-          <w:kern w:val="0"/>
-          <w:sz w:val="21"/>
-          <w:szCs w:val="21"/>
-          <w:lang w:val="en-GB" w:eastAsia="en-GB"/>
-          <w14:ligatures w14:val="none"/>
-        </w:rPr>
-        <w:t>: [</w:t>
-      </w:r>
-      <w:r>
-        <w:rPr>
-          <w:rFonts w:ascii="Arial" w:eastAsia="Times New Roman" w:hAnsi="Arial" w:cs="Arial"/>
-          <w:color w:val="098658"/>
-          <w:kern w:val="0"/>
-          <w:sz w:val="21"/>
-          <w:szCs w:val="21"/>
-          <w:lang w:val="en-GB" w:eastAsia="en-GB"/>
-          <w14:ligatures w14:val="none"/>
-        </w:rPr>
-        <w:t>2</w:t>
-      </w:r>
-      <w:r>
-        <w:rPr>
-          <w:rFonts w:ascii="Arial" w:eastAsia="Times New Roman" w:hAnsi="Arial" w:cs="Arial"/>
-          <w:color w:val="000000"/>
-          <w:kern w:val="0"/>
-          <w:sz w:val="21"/>
-          <w:szCs w:val="21"/>
-          <w:lang w:val="en-GB" w:eastAsia="en-GB"/>
-          <w14:ligatures w14:val="none"/>
-        </w:rPr>
-        <w:t xml:space="preserve">], </w:t>
-      </w:r>
-    </w:p>
-    <w:p>
-      <w:pPr>
-        <w:shd w:val="clear" w:color="auto" w:fill="FFFFFF"/>
-        <w:spacing w:after="0" w:line="285" w:lineRule="atLeast"/>
-        <w:rPr>
-          <w:rFonts w:ascii="Arial" w:eastAsia="Times New Roman" w:hAnsi="Arial" w:cs="Arial"/>
-          <w:color w:val="000000"/>
-          <w:kern w:val="0"/>
-          <w:sz w:val="21"/>
-          <w:szCs w:val="21"/>
-          <w:lang w:val="en-GB" w:eastAsia="en-GB"/>
-          <w14:ligatures w14:val="none"/>
-        </w:rPr>
-      </w:pPr>
-      <w:r>
-        <w:rPr>
-          <w:rFonts w:ascii="Arial" w:eastAsia="Times New Roman" w:hAnsi="Arial" w:cs="Arial"/>
-          <w:color w:val="000000"/>
-          <w:kern w:val="0"/>
-          <w:sz w:val="21"/>
-          <w:szCs w:val="21"/>
-          <w:lang w:val="en-GB" w:eastAsia="en-GB"/>
-          <w14:ligatures w14:val="none"/>
-        </w:rPr>
-        <w:lastRenderedPageBreak/>
-        <w:t xml:space="preserve">    </w:t>
-      </w:r>
-      <w:r>
-        <w:rPr>
-          <w:rFonts w:ascii="Arial" w:eastAsia="Times New Roman" w:hAnsi="Arial" w:cs="Arial"/>
-          <w:color w:val="A31515"/>
-          <w:kern w:val="0"/>
-          <w:sz w:val="21"/>
-          <w:szCs w:val="21"/>
-          <w:lang w:val="en-GB" w:eastAsia="en-GB"/>
-          <w14:ligatures w14:val="none"/>
-        </w:rPr>
-        <w:t>'</w:t>
-      </w:r>
-      <w:proofErr w:type="spellStart"/>
-      <w:r>
-        <w:rPr>
-          <w:rFonts w:ascii="Arial" w:eastAsia="Times New Roman" w:hAnsi="Arial" w:cs="Arial"/>
-          <w:color w:val="A31515"/>
-          <w:kern w:val="0"/>
-          <w:sz w:val="21"/>
-          <w:szCs w:val="21"/>
-          <w:lang w:val="en-GB" w:eastAsia="en-GB"/>
-          <w14:ligatures w14:val="none"/>
-        </w:rPr>
-        <w:t>n_estimators</w:t>
-      </w:r>
-      <w:proofErr w:type="spellEnd"/>
-      <w:r>
-        <w:rPr>
-          <w:rFonts w:ascii="Arial" w:eastAsia="Times New Roman" w:hAnsi="Arial" w:cs="Arial"/>
-          <w:color w:val="A31515"/>
-          <w:kern w:val="0"/>
-          <w:sz w:val="21"/>
-          <w:szCs w:val="21"/>
-          <w:lang w:val="en-GB" w:eastAsia="en-GB"/>
-          <w14:ligatures w14:val="none"/>
-        </w:rPr>
-        <w:t>'</w:t>
-      </w:r>
-      <w:r>
-        <w:rPr>
-          <w:rFonts w:ascii="Arial" w:eastAsia="Times New Roman" w:hAnsi="Arial" w:cs="Arial"/>
-          <w:color w:val="000000"/>
-          <w:kern w:val="0"/>
-          <w:sz w:val="21"/>
-          <w:szCs w:val="21"/>
-          <w:lang w:val="en-GB" w:eastAsia="en-GB"/>
-          <w14:ligatures w14:val="none"/>
-        </w:rPr>
-        <w:t>: [</w:t>
-      </w:r>
-      <w:r>
-        <w:rPr>
-          <w:rFonts w:ascii="Arial" w:eastAsia="Times New Roman" w:hAnsi="Arial" w:cs="Arial"/>
-          <w:color w:val="098658"/>
-          <w:kern w:val="0"/>
-          <w:sz w:val="21"/>
-          <w:szCs w:val="21"/>
-          <w:lang w:val="en-GB" w:eastAsia="en-GB"/>
-          <w14:ligatures w14:val="none"/>
-        </w:rPr>
-        <w:t>300</w:t>
-      </w:r>
-      <w:r>
-        <w:rPr>
-          <w:rFonts w:ascii="Arial" w:eastAsia="Times New Roman" w:hAnsi="Arial" w:cs="Arial"/>
-          <w:color w:val="000000"/>
-          <w:kern w:val="0"/>
-          <w:sz w:val="21"/>
-          <w:szCs w:val="21"/>
-          <w:lang w:val="en-GB" w:eastAsia="en-GB"/>
-          <w14:ligatures w14:val="none"/>
-        </w:rPr>
-        <w:t>]</w:t>
-      </w:r>
-    </w:p>
-    <w:p>
-      <w:pPr>
-        <w:shd w:val="clear" w:color="auto" w:fill="FFFFFF"/>
-        <w:spacing w:after="0" w:line="285" w:lineRule="atLeast"/>
-        <w:rPr>
-          <w:rFonts w:ascii="Arial" w:eastAsia="Times New Roman" w:hAnsi="Arial" w:cs="Arial"/>
-          <w:color w:val="000000"/>
-          <w:kern w:val="0"/>
-          <w:sz w:val="21"/>
-          <w:szCs w:val="21"/>
-          <w:lang w:val="en-GB" w:eastAsia="en-GB"/>
-          <w14:ligatures w14:val="none"/>
-        </w:rPr>
-      </w:pPr>
-      <w:r>
-        <w:rPr>
-          <w:rFonts w:ascii="Arial" w:eastAsia="Times New Roman" w:hAnsi="Arial" w:cs="Arial"/>
-          <w:color w:val="000000"/>
-          <w:kern w:val="0"/>
-          <w:sz w:val="21"/>
-          <w:szCs w:val="21"/>
-          <w:lang w:val="en-GB" w:eastAsia="en-GB"/>
-          <w14:ligatures w14:val="none"/>
-        </w:rPr>
         <w:t>}</w:t>
       </w:r>
     </w:p>
@@ -4315,7 +4004,7 @@
           <w:lang w:val="en-GB"/>
         </w:rPr>
       </w:pPr>
-      <w:bookmarkStart w:id="14" w:name="_Toc173012825"/>
+      <w:bookmarkStart w:id="13" w:name="_Toc173012825"/>
       <w:r>
         <w:rPr>
           <w:rFonts w:ascii="Arial" w:hAnsi="Arial" w:cs="Arial"/>
@@ -4337,7 +4026,7 @@
         </w:rPr>
         <w:t>(Multi labels dataset)</w:t>
       </w:r>
-      <w:bookmarkEnd w:id="14"/>
+      <w:bookmarkEnd w:id="13"/>
     </w:p>
     <w:p>
       <w:pPr>
@@ -4361,7 +4050,7 @@
           <w:lang w:val="en-GB"/>
         </w:rPr>
       </w:pPr>
-      <w:bookmarkStart w:id="15" w:name="_Toc173012826"/>
+      <w:bookmarkStart w:id="14" w:name="_Toc173012826"/>
       <w:r>
         <w:rPr>
           <w:rFonts w:ascii="Arial" w:hAnsi="Arial" w:cs="Arial"/>
@@ -4380,7 +4069,7 @@
         </w:rPr>
         <w:t>Pre-processing</w:t>
       </w:r>
-      <w:bookmarkEnd w:id="15"/>
+      <w:bookmarkEnd w:id="14"/>
     </w:p>
     <w:p>
       <w:pPr>
@@ -4469,7 +4158,7 @@
                     </pic:cNvPicPr>
                   </pic:nvPicPr>
                   <pic:blipFill>
-                    <a:blip r:embed="rId11">
+                    <a:blip r:embed="rId12">
                       <a:extLst>
                         <a:ext uri="{28A0092B-C50C-407E-A947-70E740481C1C}">
                           <a14:useLocalDpi xmlns:a14="http://schemas.microsoft.com/office/drawing/2010/main" val="0"/>
@@ -4521,7 +4210,7 @@
           <w:lang w:val="en-GB"/>
         </w:rPr>
       </w:pPr>
-      <w:bookmarkStart w:id="16" w:name="_Toc173012827"/>
+      <w:bookmarkStart w:id="15" w:name="_Toc173012827"/>
       <w:r>
         <w:rPr>
           <w:rFonts w:ascii="Arial" w:hAnsi="Arial" w:cs="Arial"/>
@@ -4531,7 +4220,7 @@
         </w:rPr>
         <w:t>Data Loading and Initial Exploration</w:t>
       </w:r>
-      <w:bookmarkEnd w:id="16"/>
+      <w:bookmarkEnd w:id="15"/>
     </w:p>
     <w:p>
       <w:pPr>
@@ -4586,7 +4275,7 @@
           <w:lang w:val="en-GB"/>
         </w:rPr>
       </w:pPr>
-      <w:bookmarkStart w:id="17" w:name="_Toc173012828"/>
+      <w:bookmarkStart w:id="16" w:name="_Toc173012828"/>
       <w:r>
         <w:rPr>
           <w:rFonts w:ascii="Arial" w:hAnsi="Arial" w:cs="Arial"/>
@@ -4605,7 +4294,7 @@
         </w:rPr>
         <w:t xml:space="preserve"> Steps</w:t>
       </w:r>
-      <w:bookmarkEnd w:id="17"/>
+      <w:bookmarkEnd w:id="16"/>
     </w:p>
     <w:p>
       <w:pPr>
@@ -4743,7 +4432,7 @@
           <w:lang w:val="en-GB"/>
         </w:rPr>
       </w:pPr>
-      <w:bookmarkStart w:id="18" w:name="_Toc173012829"/>
+      <w:bookmarkStart w:id="17" w:name="_Toc173012829"/>
       <w:r>
         <w:rPr>
           <w:rFonts w:ascii="Arial" w:hAnsi="Arial" w:cs="Arial"/>
@@ -4753,7 +4442,7 @@
         </w:rPr>
         <w:t>Challenges</w:t>
       </w:r>
-      <w:bookmarkEnd w:id="18"/>
+      <w:bookmarkEnd w:id="17"/>
     </w:p>
     <w:p>
       <w:pPr>
@@ -4863,7 +4552,7 @@
           <w:lang w:val="en-GB"/>
         </w:rPr>
       </w:pPr>
-      <w:bookmarkStart w:id="19" w:name="_Toc173012830"/>
+      <w:bookmarkStart w:id="18" w:name="_Toc173012830"/>
       <w:r>
         <w:rPr>
           <w:rFonts w:ascii="Arial" w:hAnsi="Arial" w:cs="Arial"/>
@@ -4873,7 +4562,7 @@
         </w:rPr>
         <w:t>Methodology and Techniques</w:t>
       </w:r>
-      <w:bookmarkEnd w:id="19"/>
+      <w:bookmarkEnd w:id="18"/>
     </w:p>
     <w:p>
       <w:pPr>
@@ -5048,7 +4737,7 @@
           <w:lang w:val="en-GB"/>
         </w:rPr>
       </w:pPr>
-      <w:bookmarkStart w:id="20" w:name="_Toc173012831"/>
+      <w:bookmarkStart w:id="19" w:name="_Toc173012831"/>
       <w:r>
         <w:rPr>
           <w:rFonts w:ascii="Arial" w:hAnsi="Arial" w:cs="Arial"/>
@@ -5058,7 +4747,7 @@
         </w:rPr>
         <w:t>Model Comparison and Selection</w:t>
       </w:r>
-      <w:bookmarkEnd w:id="20"/>
+      <w:bookmarkEnd w:id="19"/>
     </w:p>
     <w:p>
       <w:pPr>
@@ -5231,7 +4920,7 @@
           <w:lang w:val="en-GB"/>
         </w:rPr>
       </w:pPr>
-      <w:bookmarkStart w:id="21" w:name="_Toc173012832"/>
+      <w:bookmarkStart w:id="20" w:name="_Toc173012832"/>
       <w:r>
         <w:rPr>
           <w:rFonts w:ascii="Arial" w:hAnsi="Arial" w:cs="Arial"/>
@@ -5241,7 +4930,7 @@
         </w:rPr>
         <w:t>Hyperparameter Tuning</w:t>
       </w:r>
-      <w:bookmarkEnd w:id="21"/>
+      <w:bookmarkEnd w:id="20"/>
     </w:p>
     <w:p>
       <w:pPr>
@@ -5400,7 +5089,7 @@
           <w:lang w:val="en-GB"/>
         </w:rPr>
       </w:pPr>
-      <w:bookmarkStart w:id="22" w:name="_Toc173012833"/>
+      <w:bookmarkStart w:id="21" w:name="_Toc173012833"/>
       <w:r>
         <w:rPr>
           <w:rFonts w:ascii="Arial" w:hAnsi="Arial" w:cs="Arial"/>
@@ -5411,7 +5100,7 @@
         <w:lastRenderedPageBreak/>
         <w:t>Results and Discussion:</w:t>
       </w:r>
-      <w:bookmarkEnd w:id="22"/>
+      <w:bookmarkEnd w:id="21"/>
     </w:p>
     <w:p>
       <w:pPr>
@@ -5581,7 +5270,7 @@
                     </pic:cNvPicPr>
                   </pic:nvPicPr>
                   <pic:blipFill>
-                    <a:blip r:embed="rId12">
+                    <a:blip r:embed="rId13">
                       <a:extLst>
                         <a:ext uri="{28A0092B-C50C-407E-A947-70E740481C1C}">
                           <a14:useLocalDpi xmlns:a14="http://schemas.microsoft.com/office/drawing/2010/main" val="0"/>
@@ -5967,7 +5656,7 @@
                     </pic:cNvPicPr>
                   </pic:nvPicPr>
                   <pic:blipFill>
-                    <a:blip r:embed="rId13">
+                    <a:blip r:embed="rId14">
                       <a:extLst>
                         <a:ext uri="{28A0092B-C50C-407E-A947-70E740481C1C}">
                           <a14:useLocalDpi xmlns:a14="http://schemas.microsoft.com/office/drawing/2010/main" val="0"/>
@@ -6190,7 +5879,25 @@
           <w:bCs/>
           <w:lang w:val="en-GB"/>
         </w:rPr>
-        <w:t>SoftMax</w:t>
+        <w:t>Soft</w:t>
+      </w:r>
+      <w:r>
+        <w:rPr>
+          <w:rFonts w:ascii="Arial" w:hAnsi="Arial" w:cs="Arial"/>
+          <w:b/>
+          <w:bCs/>
+          <w:lang w:val="en-GB"/>
+        </w:rPr>
+        <w:t>m</w:t>
+      </w:r>
+      <w:r>
+        <w:rPr>
+          <w:rFonts w:ascii="Arial" w:hAnsi="Arial" w:cs="Arial"/>
+          <w:b/>
+          <w:bCs/>
+          <w:lang w:val="en-GB"/>
+        </w:rPr>
+        <w:t>ax</w:t>
       </w:r>
       <w:r>
         <w:rPr>
@@ -6290,7 +5997,7 @@
                     </pic:cNvPicPr>
                   </pic:nvPicPr>
                   <pic:blipFill>
-                    <a:blip r:embed="rId14">
+                    <a:blip r:embed="rId15">
                       <a:extLst>
                         <a:ext uri="{28A0092B-C50C-407E-A947-70E740481C1C}">
                           <a14:useLocalDpi xmlns:a14="http://schemas.microsoft.com/office/drawing/2010/main" val="0"/>
@@ -6432,7 +6139,6 @@
           <w:lang w:val="en-GB"/>
         </w:rPr>
       </w:pPr>
-      <w:proofErr w:type="spellStart"/>
       <w:r>
         <w:rPr>
           <w:rStyle w:val="Emphasis"/>
@@ -6441,18 +6147,7 @@
           <w:szCs w:val="22"/>
           <w:lang w:val="en-GB"/>
         </w:rPr>
-        <w:t>val_loss</w:t>
-      </w:r>
-      <w:proofErr w:type="spellEnd"/>
-      <w:r>
-        <w:rPr>
-          <w:rStyle w:val="Emphasis"/>
-          <w:rFonts w:ascii="Arial" w:hAnsi="Arial" w:cs="Arial"/>
-          <w:sz w:val="22"/>
-          <w:szCs w:val="22"/>
-          <w:lang w:val="en-GB"/>
-        </w:rPr>
-        <w:t>: 0.07059618085622787</w:t>
+        <w:t>val_loss: 0.07059618085622787</w:t>
       </w:r>
     </w:p>
     <w:p>
@@ -6496,29 +6191,7 @@
           <w:szCs w:val="22"/>
           <w:lang w:val="en-GB"/>
         </w:rPr>
-        <w:t xml:space="preserve">Best </w:t>
-      </w:r>
-      <w:proofErr w:type="spellStart"/>
-      <w:r>
-        <w:rPr>
-          <w:rStyle w:val="Emphasis"/>
-          <w:rFonts w:ascii="Arial" w:hAnsi="Arial" w:cs="Arial"/>
-          <w:sz w:val="22"/>
-          <w:szCs w:val="22"/>
-          <w:lang w:val="en-GB"/>
-        </w:rPr>
-        <w:t>val_loss</w:t>
-      </w:r>
-      <w:proofErr w:type="spellEnd"/>
-      <w:r>
-        <w:rPr>
-          <w:rStyle w:val="Emphasis"/>
-          <w:rFonts w:ascii="Arial" w:hAnsi="Arial" w:cs="Arial"/>
-          <w:sz w:val="22"/>
-          <w:szCs w:val="22"/>
-          <w:lang w:val="en-GB"/>
-        </w:rPr>
-        <w:t xml:space="preserve"> So Far: 0.06173119693994522</w:t>
+        <w:t>Best val_loss So Far: 0.06173119693994522</w:t>
       </w:r>
     </w:p>
     <w:p>
@@ -6589,29 +6262,7 @@
           <w:szCs w:val="22"/>
           <w:lang w:val="en-GB"/>
         </w:rPr>
-        <w:t>{'conv_1_filters': 96, 'conv_2_filters': 128, 'conv_3_filters': 128, '</w:t>
-      </w:r>
-      <w:proofErr w:type="spellStart"/>
-      <w:r>
-        <w:rPr>
-          <w:rStyle w:val="Emphasis"/>
-          <w:rFonts w:ascii="Arial" w:hAnsi="Arial" w:cs="Arial"/>
-          <w:sz w:val="22"/>
-          <w:szCs w:val="22"/>
-          <w:lang w:val="en-GB"/>
-        </w:rPr>
-        <w:t>dense_units</w:t>
-      </w:r>
-      <w:proofErr w:type="spellEnd"/>
-      <w:r>
-        <w:rPr>
-          <w:rStyle w:val="Emphasis"/>
-          <w:rFonts w:ascii="Arial" w:hAnsi="Arial" w:cs="Arial"/>
-          <w:sz w:val="22"/>
-          <w:szCs w:val="22"/>
-          <w:lang w:val="en-GB"/>
-        </w:rPr>
-        <w:t>': 256}</w:t>
+        <w:t>{'conv_1_filters': 96, 'conv_2_filters': 128, 'conv_3_filters': 128, 'dense_units': 256}</w:t>
       </w:r>
     </w:p>
     <w:p>
@@ -6663,39 +6314,7 @@
           <w:rFonts w:ascii="Arial" w:hAnsi="Arial" w:cs="Arial"/>
           <w:lang w:val="en-GB"/>
         </w:rPr>
-        <w:t xml:space="preserve">on </w:t>
-      </w:r>
-      <w:proofErr w:type="spellStart"/>
-      <w:r>
-        <w:rPr>
-          <w:rFonts w:ascii="Arial" w:hAnsi="Arial" w:cs="Arial"/>
-          <w:lang w:val="en-GB"/>
-        </w:rPr>
-        <w:t>Softmax</w:t>
-      </w:r>
-      <w:proofErr w:type="spellEnd"/>
-      <w:r>
-        <w:rPr>
-          <w:rFonts w:ascii="Arial" w:hAnsi="Arial" w:cs="Arial"/>
-          <w:lang w:val="en-GB"/>
-        </w:rPr>
-        <w:t xml:space="preserve"> activation function and Binary </w:t>
-      </w:r>
-      <w:proofErr w:type="spellStart"/>
-      <w:r>
-        <w:rPr>
-          <w:rFonts w:ascii="Arial" w:hAnsi="Arial" w:cs="Arial"/>
-          <w:lang w:val="en-GB"/>
-        </w:rPr>
-        <w:t>Crossentropy</w:t>
-      </w:r>
-      <w:proofErr w:type="spellEnd"/>
-      <w:r>
-        <w:rPr>
-          <w:rFonts w:ascii="Arial" w:hAnsi="Arial" w:cs="Arial"/>
-          <w:lang w:val="en-GB"/>
-        </w:rPr>
-        <w:t xml:space="preserve"> as the loss function </w:t>
+        <w:t xml:space="preserve">on Softmax activation function and Binary Crossentropy as the loss function </w:t>
       </w:r>
       <w:r>
         <w:rPr>
@@ -7095,7 +6714,7 @@
                     <pic:cNvPicPr/>
                   </pic:nvPicPr>
                   <pic:blipFill>
-                    <a:blip r:embed="rId15">
+                    <a:blip r:embed="rId16">
                       <a:extLst>
                         <a:ext uri="{28A0092B-C50C-407E-A947-70E740481C1C}">
                           <a14:useLocalDpi xmlns:a14="http://schemas.microsoft.com/office/drawing/2010/main" val="0"/>
@@ -7148,7 +6767,7 @@
           <w:lang w:val="en-GB"/>
         </w:rPr>
       </w:pPr>
-      <w:bookmarkStart w:id="23" w:name="_Toc173012834"/>
+      <w:bookmarkStart w:id="22" w:name="_Toc173012834"/>
       <w:r>
         <w:rPr>
           <w:rFonts w:ascii="Arial" w:hAnsi="Arial" w:cs="Arial"/>
@@ -7159,7 +6778,7 @@
         <w:lastRenderedPageBreak/>
         <w:t>Visualization</w:t>
       </w:r>
-      <w:bookmarkEnd w:id="23"/>
+      <w:bookmarkEnd w:id="22"/>
     </w:p>
     <w:p>
       <w:pPr>
@@ -7196,7 +6815,7 @@
         </w:rPr>
         <w:br/>
       </w:r>
-      <w:bookmarkStart w:id="24" w:name="_Toc173012835"/>
+      <w:bookmarkStart w:id="23" w:name="_Toc173012835"/>
       <w:r>
         <w:rPr>
           <w:rFonts w:ascii="Arial" w:hAnsi="Arial" w:cs="Arial"/>
@@ -7221,7 +6840,7 @@
                     <pic:cNvPicPr/>
                   </pic:nvPicPr>
                   <pic:blipFill>
-                    <a:blip r:embed="rId6">
+                    <a:blip r:embed="rId17">
                       <a:extLst>
                         <a:ext uri="{28A0092B-C50C-407E-A947-70E740481C1C}">
                           <a14:useLocalDpi xmlns:a14="http://schemas.microsoft.com/office/drawing/2010/main" val="0"/>
@@ -7247,7 +6866,7 @@
           </wp:inline>
         </w:drawing>
       </w:r>
-      <w:bookmarkEnd w:id="24"/>
+      <w:bookmarkEnd w:id="23"/>
     </w:p>
     <w:p>
       <w:pPr>
@@ -7288,7 +6907,7 @@
                     <pic:cNvPicPr/>
                   </pic:nvPicPr>
                   <pic:blipFill>
-                    <a:blip r:embed="rId16">
+                    <a:blip r:embed="rId18">
                       <a:extLst>
                         <a:ext uri="{28A0092B-C50C-407E-A947-70E740481C1C}">
                           <a14:useLocalDpi xmlns:a14="http://schemas.microsoft.com/office/drawing/2010/main" val="0"/>
@@ -7346,7 +6965,7 @@
                     <pic:cNvPicPr/>
                   </pic:nvPicPr>
                   <pic:blipFill>
-                    <a:blip r:embed="rId17">
+                    <a:blip r:embed="rId19">
                       <a:extLst>
                         <a:ext uri="{28A0092B-C50C-407E-A947-70E740481C1C}">
                           <a14:useLocalDpi xmlns:a14="http://schemas.microsoft.com/office/drawing/2010/main" val="0"/>
@@ -7427,7 +7046,7 @@
           <w:lang w:val="en-GB"/>
         </w:rPr>
       </w:pPr>
-      <w:bookmarkStart w:id="25" w:name="_Toc173012836"/>
+      <w:bookmarkStart w:id="24" w:name="_Toc173012836"/>
       <w:r>
         <w:rPr>
           <w:rFonts w:ascii="Arial" w:eastAsiaTheme="minorHAnsi" w:hAnsi="Arial" w:cs="Arial"/>
@@ -7488,7 +7107,7 @@
         </w:rPr>
         <w:t>eir features are similar to each other and are not distinguished well by the model.</w:t>
       </w:r>
-      <w:bookmarkEnd w:id="25"/>
+      <w:bookmarkEnd w:id="24"/>
     </w:p>
     <w:p>
       <w:pPr>
@@ -7722,7 +7341,7 @@
                     </pic:cNvPicPr>
                   </pic:nvPicPr>
                   <pic:blipFill>
-                    <a:blip r:embed="rId18">
+                    <a:blip r:embed="rId20">
                       <a:extLst>
                         <a:ext uri="{28A0092B-C50C-407E-A947-70E740481C1C}">
                           <a14:useLocalDpi xmlns:a14="http://schemas.microsoft.com/office/drawing/2010/main" val="0"/>
@@ -7826,209 +7445,6 @@
                     <pic:cNvPicPr/>
                   </pic:nvPicPr>
                   <pic:blipFill>
-                    <a:blip r:embed="rId19"/>
-                    <a:stretch>
-                      <a:fillRect/>
-                    </a:stretch>
-                  </pic:blipFill>
-                  <pic:spPr>
-                    <a:xfrm>
-                      <a:off x="0" y="0"/>
-                      <a:ext cx="5731510" cy="5702300"/>
-                    </a:xfrm>
-                    <a:prstGeom prst="rect">
-                      <a:avLst/>
-                    </a:prstGeom>
-                  </pic:spPr>
-                </pic:pic>
-              </a:graphicData>
-            </a:graphic>
-          </wp:inline>
-        </w:drawing>
-      </w:r>
-    </w:p>
-    <w:p>
-      <w:pPr>
-        <w:jc w:val="both"/>
-        <w:rPr>
-          <w:rFonts w:ascii="Arial" w:hAnsi="Arial" w:cs="Arial"/>
-          <w:lang w:val="en-GB"/>
-        </w:rPr>
-      </w:pPr>
-    </w:p>
-    <w:p>
-      <w:pPr>
-        <w:jc w:val="both"/>
-        <w:rPr>
-          <w:rFonts w:ascii="Arial" w:hAnsi="Arial" w:cs="Arial"/>
-          <w:lang w:val="en-GB"/>
-        </w:rPr>
-      </w:pPr>
-    </w:p>
-    <w:p>
-      <w:pPr>
-        <w:jc w:val="both"/>
-        <w:rPr>
-          <w:rFonts w:ascii="Arial" w:hAnsi="Arial" w:cs="Arial"/>
-          <w:lang w:val="en-GB"/>
-        </w:rPr>
-      </w:pPr>
-    </w:p>
-    <w:p>
-      <w:pPr>
-        <w:jc w:val="both"/>
-        <w:rPr>
-          <w:rFonts w:ascii="Arial" w:hAnsi="Arial" w:cs="Arial"/>
-          <w:lang w:val="en-GB"/>
-        </w:rPr>
-      </w:pPr>
-    </w:p>
-    <w:p>
-      <w:pPr>
-        <w:jc w:val="both"/>
-        <w:rPr>
-          <w:rFonts w:ascii="Arial" w:hAnsi="Arial" w:cs="Arial"/>
-          <w:lang w:val="en-GB"/>
-        </w:rPr>
-      </w:pPr>
-    </w:p>
-    <w:p>
-      <w:pPr>
-        <w:jc w:val="both"/>
-        <w:rPr>
-          <w:rFonts w:ascii="Arial" w:hAnsi="Arial" w:cs="Arial"/>
-          <w:lang w:val="en-GB"/>
-        </w:rPr>
-      </w:pPr>
-      <w:r>
-        <w:rPr>
-          <w:rFonts w:ascii="Arial" w:hAnsi="Arial" w:cs="Arial"/>
-          <w:noProof/>
-          <w:lang w:val="en-GB"/>
-        </w:rPr>
-        <w:lastRenderedPageBreak/>
-        <w:drawing>
-          <wp:inline distT="0" distB="0" distL="0" distR="0" wp14:anchorId="6BA0FADC" wp14:editId="588D87A1">
-            <wp:extent cx="5731510" cy="5702300"/>
-            <wp:effectExtent l="0" t="0" r="2540" b="0"/>
-            <wp:docPr id="2" name="Picture 2"/>
-            <wp:cNvGraphicFramePr>
-              <a:graphicFrameLocks xmlns:a="http://schemas.openxmlformats.org/drawingml/2006/main" noChangeAspect="1"/>
-            </wp:cNvGraphicFramePr>
-            <a:graphic xmlns:a="http://schemas.openxmlformats.org/drawingml/2006/main">
-              <a:graphicData uri="http://schemas.openxmlformats.org/drawingml/2006/picture">
-                <pic:pic xmlns:pic="http://schemas.openxmlformats.org/drawingml/2006/picture">
-                  <pic:nvPicPr>
-                    <pic:cNvPr id="1" name=""/>
-                    <pic:cNvPicPr/>
-                  </pic:nvPicPr>
-                  <pic:blipFill>
-                    <a:blip r:embed="rId20"/>
-                    <a:stretch>
-                      <a:fillRect/>
-                    </a:stretch>
-                  </pic:blipFill>
-                  <pic:spPr>
-                    <a:xfrm>
-                      <a:off x="0" y="0"/>
-                      <a:ext cx="5731510" cy="5702300"/>
-                    </a:xfrm>
-                    <a:prstGeom prst="rect">
-                      <a:avLst/>
-                    </a:prstGeom>
-                  </pic:spPr>
-                </pic:pic>
-              </a:graphicData>
-            </a:graphic>
-          </wp:inline>
-        </w:drawing>
-      </w:r>
-    </w:p>
-    <w:p>
-      <w:pPr>
-        <w:jc w:val="both"/>
-        <w:rPr>
-          <w:rFonts w:ascii="Arial" w:hAnsi="Arial" w:cs="Arial"/>
-          <w:lang w:val="en-GB"/>
-        </w:rPr>
-      </w:pPr>
-    </w:p>
-    <w:p>
-      <w:pPr>
-        <w:jc w:val="both"/>
-        <w:rPr>
-          <w:rFonts w:ascii="Arial" w:hAnsi="Arial" w:cs="Arial"/>
-          <w:lang w:val="en-GB"/>
-        </w:rPr>
-      </w:pPr>
-    </w:p>
-    <w:p>
-      <w:pPr>
-        <w:jc w:val="both"/>
-        <w:rPr>
-          <w:rFonts w:ascii="Arial" w:hAnsi="Arial" w:cs="Arial"/>
-          <w:lang w:val="en-GB"/>
-        </w:rPr>
-      </w:pPr>
-    </w:p>
-    <w:p>
-      <w:pPr>
-        <w:jc w:val="both"/>
-        <w:rPr>
-          <w:rFonts w:ascii="Arial" w:hAnsi="Arial" w:cs="Arial"/>
-          <w:lang w:val="en-GB"/>
-        </w:rPr>
-      </w:pPr>
-    </w:p>
-    <w:p>
-      <w:pPr>
-        <w:jc w:val="both"/>
-        <w:rPr>
-          <w:rFonts w:ascii="Arial" w:hAnsi="Arial" w:cs="Arial"/>
-          <w:lang w:val="en-GB"/>
-        </w:rPr>
-      </w:pPr>
-    </w:p>
-    <w:p>
-      <w:pPr>
-        <w:jc w:val="both"/>
-        <w:rPr>
-          <w:rFonts w:ascii="Arial" w:hAnsi="Arial" w:cs="Arial"/>
-          <w:lang w:val="en-GB"/>
-        </w:rPr>
-      </w:pPr>
-    </w:p>
-    <w:p>
-      <w:pPr>
-        <w:jc w:val="both"/>
-        <w:rPr>
-          <w:rFonts w:ascii="Arial" w:hAnsi="Arial" w:cs="Arial"/>
-          <w:lang w:val="en-GB"/>
-        </w:rPr>
-      </w:pPr>
-      <w:r>
-        <w:rPr>
-          <w:rFonts w:ascii="Arial" w:hAnsi="Arial" w:cs="Arial"/>
-          <w:noProof/>
-          <w:lang w:val="en-GB"/>
-        </w:rPr>
-        <w:lastRenderedPageBreak/>
-        <w:drawing>
-          <wp:inline distT="0" distB="0" distL="0" distR="0" wp14:anchorId="6A47FB2F" wp14:editId="3F919FD6">
-            <wp:extent cx="5731510" cy="5702300"/>
-            <wp:effectExtent l="0" t="0" r="2540" b="0"/>
-            <wp:docPr id="3" name="Picture 3"/>
-            <wp:cNvGraphicFramePr>
-              <a:graphicFrameLocks xmlns:a="http://schemas.openxmlformats.org/drawingml/2006/main" noChangeAspect="1"/>
-            </wp:cNvGraphicFramePr>
-            <a:graphic xmlns:a="http://schemas.openxmlformats.org/drawingml/2006/main">
-              <a:graphicData uri="http://schemas.openxmlformats.org/drawingml/2006/picture">
-                <pic:pic xmlns:pic="http://schemas.openxmlformats.org/drawingml/2006/picture">
-                  <pic:nvPicPr>
-                    <pic:cNvPr id="1" name=""/>
-                    <pic:cNvPicPr/>
-                  </pic:nvPicPr>
-                  <pic:blipFill>
                     <a:blip r:embed="rId21"/>
                     <a:stretch>
                       <a:fillRect/>
@@ -8052,6 +7468,147 @@
     </w:p>
     <w:p>
       <w:pPr>
+        <w:rPr>
+          <w:rFonts w:ascii="Arial" w:hAnsi="Arial" w:cs="Arial"/>
+          <w:lang w:val="en-GB"/>
+        </w:rPr>
+      </w:pPr>
+      <w:r>
+        <w:rPr>
+          <w:rFonts w:ascii="Arial" w:hAnsi="Arial" w:cs="Arial"/>
+          <w:lang w:val="en-GB"/>
+        </w:rPr>
+        <w:br w:type="page"/>
+      </w:r>
+    </w:p>
+    <w:p>
+      <w:pPr>
+        <w:jc w:val="both"/>
+        <w:rPr>
+          <w:rFonts w:ascii="Arial" w:hAnsi="Arial" w:cs="Arial"/>
+          <w:lang w:val="en-GB"/>
+        </w:rPr>
+      </w:pPr>
+      <w:r>
+        <w:rPr>
+          <w:rFonts w:ascii="Arial" w:hAnsi="Arial" w:cs="Arial"/>
+          <w:noProof/>
+          <w:lang w:val="en-GB"/>
+        </w:rPr>
+        <w:lastRenderedPageBreak/>
+        <w:drawing>
+          <wp:inline distT="0" distB="0" distL="0" distR="0" wp14:anchorId="6BA0FADC" wp14:editId="588D87A1">
+            <wp:extent cx="5731510" cy="5702300"/>
+            <wp:effectExtent l="0" t="0" r="2540" b="0"/>
+            <wp:docPr id="2" name="Picture 2"/>
+            <wp:cNvGraphicFramePr>
+              <a:graphicFrameLocks xmlns:a="http://schemas.openxmlformats.org/drawingml/2006/main" noChangeAspect="1"/>
+            </wp:cNvGraphicFramePr>
+            <a:graphic xmlns:a="http://schemas.openxmlformats.org/drawingml/2006/main">
+              <a:graphicData uri="http://schemas.openxmlformats.org/drawingml/2006/picture">
+                <pic:pic xmlns:pic="http://schemas.openxmlformats.org/drawingml/2006/picture">
+                  <pic:nvPicPr>
+                    <pic:cNvPr id="1" name=""/>
+                    <pic:cNvPicPr/>
+                  </pic:nvPicPr>
+                  <pic:blipFill>
+                    <a:blip r:embed="rId22"/>
+                    <a:stretch>
+                      <a:fillRect/>
+                    </a:stretch>
+                  </pic:blipFill>
+                  <pic:spPr>
+                    <a:xfrm>
+                      <a:off x="0" y="0"/>
+                      <a:ext cx="5731510" cy="5702300"/>
+                    </a:xfrm>
+                    <a:prstGeom prst="rect">
+                      <a:avLst/>
+                    </a:prstGeom>
+                  </pic:spPr>
+                </pic:pic>
+              </a:graphicData>
+            </a:graphic>
+          </wp:inline>
+        </w:drawing>
+      </w:r>
+    </w:p>
+    <w:p>
+      <w:pPr>
+        <w:jc w:val="both"/>
+        <w:rPr>
+          <w:rFonts w:ascii="Arial" w:hAnsi="Arial" w:cs="Arial"/>
+          <w:lang w:val="en-GB"/>
+        </w:rPr>
+      </w:pPr>
+    </w:p>
+    <w:p>
+      <w:pPr>
+        <w:rPr>
+          <w:rFonts w:ascii="Arial" w:hAnsi="Arial" w:cs="Arial"/>
+        </w:rPr>
+      </w:pPr>
+      <w:r>
+        <w:rPr>
+          <w:rFonts w:ascii="Arial" w:hAnsi="Arial" w:cs="Arial"/>
+        </w:rPr>
+        <w:br w:type="page"/>
+      </w:r>
+    </w:p>
+    <w:p>
+      <w:pPr>
+        <w:jc w:val="both"/>
+        <w:rPr>
+          <w:rFonts w:ascii="Arial" w:hAnsi="Arial" w:cs="Arial"/>
+          <w:lang w:val="en-GB"/>
+        </w:rPr>
+      </w:pPr>
+      <w:r>
+        <w:rPr>
+          <w:rFonts w:ascii="Arial" w:hAnsi="Arial" w:cs="Arial"/>
+          <w:noProof/>
+          <w:lang w:val="en-GB"/>
+        </w:rPr>
+        <w:lastRenderedPageBreak/>
+        <w:drawing>
+          <wp:inline distT="0" distB="0" distL="0" distR="0" wp14:anchorId="6A47FB2F" wp14:editId="3F919FD6">
+            <wp:extent cx="5731510" cy="5702300"/>
+            <wp:effectExtent l="0" t="0" r="2540" b="0"/>
+            <wp:docPr id="3" name="Picture 3"/>
+            <wp:cNvGraphicFramePr>
+              <a:graphicFrameLocks xmlns:a="http://schemas.openxmlformats.org/drawingml/2006/main" noChangeAspect="1"/>
+            </wp:cNvGraphicFramePr>
+            <a:graphic xmlns:a="http://schemas.openxmlformats.org/drawingml/2006/main">
+              <a:graphicData uri="http://schemas.openxmlformats.org/drawingml/2006/picture">
+                <pic:pic xmlns:pic="http://schemas.openxmlformats.org/drawingml/2006/picture">
+                  <pic:nvPicPr>
+                    <pic:cNvPr id="1" name=""/>
+                    <pic:cNvPicPr/>
+                  </pic:nvPicPr>
+                  <pic:blipFill>
+                    <a:blip r:embed="rId23"/>
+                    <a:stretch>
+                      <a:fillRect/>
+                    </a:stretch>
+                  </pic:blipFill>
+                  <pic:spPr>
+                    <a:xfrm>
+                      <a:off x="0" y="0"/>
+                      <a:ext cx="5731510" cy="5702300"/>
+                    </a:xfrm>
+                    <a:prstGeom prst="rect">
+                      <a:avLst/>
+                    </a:prstGeom>
+                  </pic:spPr>
+                </pic:pic>
+              </a:graphicData>
+            </a:graphic>
+          </wp:inline>
+        </w:drawing>
+      </w:r>
+    </w:p>
+    <w:p>
+      <w:pPr>
         <w:jc w:val="both"/>
         <w:rPr>
           <w:rFonts w:ascii="Arial" w:hAnsi="Arial" w:cs="Arial"/>
@@ -8143,6 +7700,178 @@
           <w:lang w:val="en-GB"/>
         </w:rPr>
         <w:t xml:space="preserve"> then deeper layers learn more complex features and patterns.</w:t>
+      </w:r>
+    </w:p>
+    <w:p>
+      <w:pPr>
+        <w:jc w:val="both"/>
+        <w:rPr>
+          <w:rFonts w:ascii="Arial" w:hAnsi="Arial" w:cs="Arial"/>
+          <w:lang w:val="en-GB"/>
+        </w:rPr>
+      </w:pPr>
+    </w:p>
+    <w:p>
+      <w:pPr>
+        <w:rPr>
+          <w:rFonts w:ascii="Arial" w:hAnsi="Arial" w:cs="Arial"/>
+          <w:lang w:val="en-GB"/>
+        </w:rPr>
+      </w:pPr>
+      <w:r>
+        <w:rPr>
+          <w:rFonts w:ascii="Arial" w:hAnsi="Arial" w:cs="Arial"/>
+          <w:lang w:val="en-GB"/>
+        </w:rPr>
+        <w:br w:type="page"/>
+      </w:r>
+    </w:p>
+    <w:p>
+      <w:pPr>
+        <w:jc w:val="both"/>
+        <w:rPr>
+          <w:rFonts w:ascii="Arial" w:hAnsi="Arial" w:cs="Arial"/>
+        </w:rPr>
+      </w:pPr>
+      <w:r>
+        <w:rPr>
+          <w:rFonts w:ascii="Arial" w:hAnsi="Arial" w:cs="Arial"/>
+        </w:rPr>
+        <w:lastRenderedPageBreak/>
+        <w:t>Saliency Maps highlight the most important areas of the input image in pixel level, showing which parts of the input image contribute most to the output prediction.</w:t>
+      </w:r>
+    </w:p>
+    <w:p>
+      <w:pPr>
+        <w:jc w:val="both"/>
+        <w:rPr>
+          <w:rFonts w:ascii="Arial" w:hAnsi="Arial" w:cs="Arial"/>
+        </w:rPr>
+      </w:pPr>
+      <w:r>
+        <w:rPr>
+          <w:rFonts w:ascii="Arial" w:hAnsi="Arial" w:cs="Arial"/>
+          <w:noProof/>
+        </w:rPr>
+        <w:drawing>
+          <wp:inline distT="0" distB="0" distL="0" distR="0" wp14:anchorId="3C4857AD" wp14:editId="3E585E17">
+            <wp:extent cx="3803912" cy="3776479"/>
+            <wp:effectExtent l="0" t="0" r="6350" b="0"/>
+            <wp:docPr id="1602354241" name="Picture 2" descr="A red and yellow pixelated image&#10;&#10;Description automatically generated"/>
+            <wp:cNvGraphicFramePr>
+              <a:graphicFrameLocks xmlns:a="http://schemas.openxmlformats.org/drawingml/2006/main" noChangeAspect="1"/>
+            </wp:cNvGraphicFramePr>
+            <a:graphic xmlns:a="http://schemas.openxmlformats.org/drawingml/2006/main">
+              <a:graphicData uri="http://schemas.openxmlformats.org/drawingml/2006/picture">
+                <pic:pic xmlns:pic="http://schemas.openxmlformats.org/drawingml/2006/picture">
+                  <pic:nvPicPr>
+                    <pic:cNvPr id="1602354241" name="Picture 2" descr="A red and yellow pixelated image&#10;&#10;Description automatically generated"/>
+                    <pic:cNvPicPr/>
+                  </pic:nvPicPr>
+                  <pic:blipFill>
+                    <a:blip r:embed="rId24">
+                      <a:extLst>
+                        <a:ext uri="{28A0092B-C50C-407E-A947-70E740481C1C}">
+                          <a14:useLocalDpi xmlns:a14="http://schemas.microsoft.com/office/drawing/2010/main" val="0"/>
+                        </a:ext>
+                      </a:extLst>
+                    </a:blip>
+                    <a:stretch>
+                      <a:fillRect/>
+                    </a:stretch>
+                  </pic:blipFill>
+                  <pic:spPr>
+                    <a:xfrm>
+                      <a:off x="0" y="0"/>
+                      <a:ext cx="3803912" cy="3776479"/>
+                    </a:xfrm>
+                    <a:prstGeom prst="rect">
+                      <a:avLst/>
+                    </a:prstGeom>
+                  </pic:spPr>
+                </pic:pic>
+              </a:graphicData>
+            </a:graphic>
+          </wp:inline>
+        </w:drawing>
+      </w:r>
+    </w:p>
+    <w:p>
+      <w:pPr>
+        <w:jc w:val="both"/>
+        <w:rPr>
+          <w:rFonts w:ascii="Arial" w:hAnsi="Arial" w:cs="Arial"/>
+          <w:lang w:val="en-GB"/>
+        </w:rPr>
+      </w:pPr>
+      <w:r>
+        <w:rPr>
+          <w:rFonts w:ascii="Arial" w:hAnsi="Arial" w:cs="Arial"/>
+        </w:rPr>
+        <w:t>Similar purpose with Saliency Map but smoother, Gradcam highlight the most important areas of the input image in region level, showing which parts of the input image contribute most to the output prediction.</w:t>
+      </w:r>
+    </w:p>
+    <w:p>
+      <w:pPr>
+        <w:jc w:val="both"/>
+        <w:rPr>
+          <w:rFonts w:ascii="Arial" w:hAnsi="Arial" w:cs="Arial"/>
+          <w:lang w:val="en-GB"/>
+        </w:rPr>
+      </w:pPr>
+      <w:r>
+        <w:rPr>
+          <w:rFonts w:ascii="Arial" w:hAnsi="Arial" w:cs="Arial"/>
+          <w:lang w:val="en-GB"/>
+        </w:rPr>
+        <w:t xml:space="preserve">     </w:t>
+      </w:r>
+      <w:r>
+        <w:rPr>
+          <w:rFonts w:ascii="Arial" w:hAnsi="Arial" w:cs="Arial"/>
+          <w:noProof/>
+        </w:rPr>
+        <w:drawing>
+          <wp:inline distT="0" distB="0" distL="0" distR="0" wp14:anchorId="5F1E74D1" wp14:editId="2E745550">
+            <wp:extent cx="3557023" cy="3557023"/>
+            <wp:effectExtent l="0" t="0" r="5715" b="5715"/>
+            <wp:docPr id="1373179889" name="Picture 1" descr="A group of yellow dots&#10;&#10;Description automatically generated"/>
+            <wp:cNvGraphicFramePr>
+              <a:graphicFrameLocks xmlns:a="http://schemas.openxmlformats.org/drawingml/2006/main" noChangeAspect="1"/>
+            </wp:cNvGraphicFramePr>
+            <a:graphic xmlns:a="http://schemas.openxmlformats.org/drawingml/2006/main">
+              <a:graphicData uri="http://schemas.openxmlformats.org/drawingml/2006/picture">
+                <pic:pic xmlns:pic="http://schemas.openxmlformats.org/drawingml/2006/picture">
+                  <pic:nvPicPr>
+                    <pic:cNvPr id="1373179889" name="Picture 1" descr="A group of yellow dots&#10;&#10;Description automatically generated"/>
+                    <pic:cNvPicPr/>
+                  </pic:nvPicPr>
+                  <pic:blipFill>
+                    <a:blip r:embed="rId25">
+                      <a:extLst>
+                        <a:ext uri="{28A0092B-C50C-407E-A947-70E740481C1C}">
+                          <a14:useLocalDpi xmlns:a14="http://schemas.microsoft.com/office/drawing/2010/main" val="0"/>
+                        </a:ext>
+                      </a:extLst>
+                    </a:blip>
+                    <a:stretch>
+                      <a:fillRect/>
+                    </a:stretch>
+                  </pic:blipFill>
+                  <pic:spPr>
+                    <a:xfrm>
+                      <a:off x="0" y="0"/>
+                      <a:ext cx="3557023" cy="3557023"/>
+                    </a:xfrm>
+                    <a:prstGeom prst="rect">
+                      <a:avLst/>
+                    </a:prstGeom>
+                  </pic:spPr>
+                </pic:pic>
+              </a:graphicData>
+            </a:graphic>
+          </wp:inline>
+        </w:drawing>
       </w:r>
     </w:p>
     <w:p>
@@ -8165,7 +7894,7 @@
           <w:lang w:val="en-GB"/>
         </w:rPr>
       </w:pPr>
-      <w:bookmarkStart w:id="26" w:name="_Toc173012837"/>
+      <w:bookmarkStart w:id="25" w:name="_Toc173012837"/>
       <w:r>
         <w:rPr>
           <w:rFonts w:ascii="Arial" w:hAnsi="Arial" w:cs="Arial"/>
@@ -8173,9 +7902,10 @@
           <w:szCs w:val="22"/>
           <w:lang w:val="en-GB"/>
         </w:rPr>
+        <w:lastRenderedPageBreak/>
         <w:t>Conclusion</w:t>
       </w:r>
-      <w:bookmarkEnd w:id="26"/>
+      <w:bookmarkEnd w:id="25"/>
     </w:p>
     <w:p>
       <w:pPr>
@@ -8348,15 +8078,7 @@
           <w:rFonts w:ascii="Arial" w:hAnsi="Arial" w:cs="Arial"/>
           <w:lang w:val="en-GB"/>
         </w:rPr>
-        <w:t xml:space="preserve">Future work could explore more complex architectures, additional regularization techniques, and further hyperparameter tuning to enhance model performance and robustness, potentially </w:t>
-      </w:r>
-      <w:r>
-        <w:rPr>
-          <w:rFonts w:ascii="Arial" w:hAnsi="Arial" w:cs="Arial"/>
-          <w:lang w:val="en-GB"/>
-        </w:rPr>
-        <w:lastRenderedPageBreak/>
-        <w:t>experimenting with different convolutional layer configurations to improve focus on relevant parts of the image.</w:t>
+        <w:t>Future work could explore more complex architectures, additional regularization techniques, and further hyperparameter tuning to enhance model performance and robustness, potentially experimenting with different convolutional layer configurations to improve focus on relevant parts of the image.</w:t>
       </w:r>
     </w:p>
     <w:p>
@@ -8379,7 +8101,7 @@
           <w:lang w:val="en-GB"/>
         </w:rPr>
       </w:pPr>
-      <w:bookmarkStart w:id="27" w:name="_Toc173012838"/>
+      <w:bookmarkStart w:id="26" w:name="_Toc173012838"/>
       <w:r>
         <w:rPr>
           <w:rFonts w:ascii="Arial" w:hAnsi="Arial" w:cs="Arial"/>
@@ -8389,7 +8111,7 @@
         </w:rPr>
         <w:t>Ethical, Legal and Social Considerations in AI</w:t>
       </w:r>
-      <w:bookmarkEnd w:id="27"/>
+      <w:bookmarkEnd w:id="26"/>
       <w:r>
         <w:rPr>
           <w:rFonts w:ascii="Arial" w:hAnsi="Arial" w:cs="Arial"/>
@@ -8463,6 +8185,7 @@
       </w:r>
     </w:p>
     <w:sectPr>
+      <w:footerReference w:type="default" r:id="rId26"/>
       <w:pgSz w:w="11906" w:h="16838"/>
       <w:pgMar w:top="1440" w:right="1440" w:bottom="1440" w:left="1440" w:header="708" w:footer="708" w:gutter="0"/>
       <w:cols w:space="708"/>
@@ -8472,8 +8195,111 @@
 </w:document>
 </file>
 
+<file path=word/endnotes.xml><?xml version="1.0" encoding="utf-8"?>
+<w:endnotes xmlns:wpc="http://schemas.microsoft.com/office/word/2010/wordprocessingCanvas" xmlns:cx="http://schemas.microsoft.com/office/drawing/2014/chartex" xmlns:cx1="http://schemas.microsoft.com/office/drawing/2015/9/8/chartex" xmlns:cx2="http://schemas.microsoft.com/office/drawing/2015/10/21/chartex" xmlns:cx3="http://schemas.microsoft.com/office/drawing/2016/5/9/chartex" xmlns:cx4="http://schemas.microsoft.com/office/drawing/2016/5/10/chartex" xmlns:cx5="http://schemas.microsoft.com/office/drawing/2016/5/11/chartex" xmlns:cx6="http://schemas.microsoft.com/office/drawing/2016/5/12/chartex" xmlns:cx7="http://schemas.microsoft.com/office/drawing/2016/5/13/chartex" xmlns:cx8="http://schemas.microsoft.com/office/drawing/2016/5/14/chartex" xmlns:mc="http://schemas.openxmlformats.org/markup-compatibility/2006" xmlns:aink="http://schemas.microsoft.com/office/drawing/2016/ink" xmlns:am3d="http://schemas.microsoft.com/office/drawing/2017/model3d" xmlns:o="urn:schemas-microsoft-com:office:office" xmlns:oel="http://schemas.microsoft.com/office/2019/extlst" xmlns:r="http://schemas.openxmlformats.org/officeDocument/2006/relationships" xmlns:m="http://schemas.openxmlformats.org/officeDocument/2006/math" xmlns:v="urn:schemas-microsoft-com:vml" xmlns:wp14="http://schemas.microsoft.com/office/word/2010/wordprocessingDrawing" xmlns:wp="http://schemas.openxmlformats.org/drawingml/2006/wordprocessingDrawing" xmlns:w10="urn:schemas-microsoft-com:office:word" xmlns:w="http://schemas.openxmlformats.org/wordprocessingml/2006/main" xmlns:w14="http://schemas.microsoft.com/office/word/2010/wordml" xmlns:w15="http://schemas.microsoft.com/office/word/2012/wordml" xmlns:w16cex="http://schemas.microsoft.com/office/word/2018/wordml/cex" xmlns:w16cid="http://schemas.microsoft.com/office/word/2016/wordml/cid" xmlns:w16="http://schemas.microsoft.com/office/word/2018/wordml" xmlns:w16du="http://schemas.microsoft.com/office/word/2023/wordml/word16du" xmlns:w16sdtdh="http://schemas.microsoft.com/office/word/2020/wordml/sdtdatahash" xmlns:w16se="http://schemas.microsoft.com/office/word/2015/wordml/symex" xmlns:wpg="http://schemas.microsoft.com/office/word/2010/wordprocessingGroup" xmlns:wpi="http://schemas.microsoft.com/office/word/2010/wordprocessingInk" xmlns:wne="http://schemas.microsoft.com/office/word/2006/wordml" xmlns:wps="http://schemas.microsoft.com/office/word/2010/wordprocessingShape" mc:Ignorable="w14 w15 w16se w16cid w16 w16cex w16sdtdh w16du wp14">
+  <w:endnote w:type="separator" w:id="-1">
+    <w:p>
+      <w:pPr>
+        <w:spacing w:after="0" w:line="240" w:lineRule="auto"/>
+      </w:pPr>
+      <w:r>
+        <w:separator/>
+      </w:r>
+    </w:p>
+  </w:endnote>
+  <w:endnote w:type="continuationSeparator" w:id="0">
+    <w:p>
+      <w:pPr>
+        <w:spacing w:after="0" w:line="240" w:lineRule="auto"/>
+      </w:pPr>
+      <w:r>
+        <w:continuationSeparator/>
+      </w:r>
+    </w:p>
+  </w:endnote>
+</w:endnotes>
+</file>
+
+<file path=word/footer1.xml><?xml version="1.0" encoding="utf-8"?>
+<w:ftr xmlns:wpc="http://schemas.microsoft.com/office/word/2010/wordprocessingCanvas" xmlns:cx="http://schemas.microsoft.com/office/drawing/2014/chartex" xmlns:cx1="http://schemas.microsoft.com/office/drawing/2015/9/8/chartex" xmlns:cx2="http://schemas.microsoft.com/office/drawing/2015/10/21/chartex" xmlns:cx3="http://schemas.microsoft.com/office/drawing/2016/5/9/chartex" xmlns:cx4="http://schemas.microsoft.com/office/drawing/2016/5/10/chartex" xmlns:cx5="http://schemas.microsoft.com/office/drawing/2016/5/11/chartex" xmlns:cx6="http://schemas.microsoft.com/office/drawing/2016/5/12/chartex" xmlns:cx7="http://schemas.microsoft.com/office/drawing/2016/5/13/chartex" xmlns:cx8="http://schemas.microsoft.com/office/drawing/2016/5/14/chartex" xmlns:mc="http://schemas.openxmlformats.org/markup-compatibility/2006" xmlns:aink="http://schemas.microsoft.com/office/drawing/2016/ink" xmlns:am3d="http://schemas.microsoft.com/office/drawing/2017/model3d" xmlns:o="urn:schemas-microsoft-com:office:office" xmlns:oel="http://schemas.microsoft.com/office/2019/extlst" xmlns:r="http://schemas.openxmlformats.org/officeDocument/2006/relationships" xmlns:m="http://schemas.openxmlformats.org/officeDocument/2006/math" xmlns:v="urn:schemas-microsoft-com:vml" xmlns:wp14="http://schemas.microsoft.com/office/word/2010/wordprocessingDrawing" xmlns:wp="http://schemas.openxmlformats.org/drawingml/2006/wordprocessingDrawing" xmlns:w10="urn:schemas-microsoft-com:office:word" xmlns:w="http://schemas.openxmlformats.org/wordprocessingml/2006/main" xmlns:w14="http://schemas.microsoft.com/office/word/2010/wordml" xmlns:w15="http://schemas.microsoft.com/office/word/2012/wordml" xmlns:w16cex="http://schemas.microsoft.com/office/word/2018/wordml/cex" xmlns:w16cid="http://schemas.microsoft.com/office/word/2016/wordml/cid" xmlns:w16="http://schemas.microsoft.com/office/word/2018/wordml" xmlns:w16du="http://schemas.microsoft.com/office/word/2023/wordml/word16du" xmlns:w16sdtdh="http://schemas.microsoft.com/office/word/2020/wordml/sdtdatahash" xmlns:w16se="http://schemas.microsoft.com/office/word/2015/wordml/symex" xmlns:wpg="http://schemas.microsoft.com/office/word/2010/wordprocessingGroup" xmlns:wpi="http://schemas.microsoft.com/office/word/2010/wordprocessingInk" xmlns:wne="http://schemas.microsoft.com/office/word/2006/wordml" xmlns:wps="http://schemas.microsoft.com/office/word/2010/wordprocessingShape" mc:Ignorable="w14 w15 w16se w16cid w16 w16cex w16sdtdh w16du wp14">
+  <w:sdt>
+    <w:sdtPr>
+      <w:id w:val="1119574942"/>
+      <w:docPartObj>
+        <w:docPartGallery w:val="Page Numbers (Bottom of Page)"/>
+        <w:docPartUnique/>
+      </w:docPartObj>
+    </w:sdtPr>
+    <w:sdtEndPr>
+      <w:rPr>
+        <w:noProof/>
+      </w:rPr>
+    </w:sdtEndPr>
+    <w:sdtContent>
+      <w:p>
+        <w:pPr>
+          <w:pStyle w:val="Footer"/>
+          <w:jc w:val="center"/>
+        </w:pPr>
+        <w:r>
+          <w:fldChar w:fldCharType="begin"/>
+        </w:r>
+        <w:r>
+          <w:instrText xml:space="preserve"> PAGE   \* MERGEFORMAT </w:instrText>
+        </w:r>
+        <w:r>
+          <w:fldChar w:fldCharType="separate"/>
+        </w:r>
+        <w:r>
+          <w:rPr>
+            <w:noProof/>
+          </w:rPr>
+          <w:t>2</w:t>
+        </w:r>
+        <w:r>
+          <w:rPr>
+            <w:noProof/>
+          </w:rPr>
+          <w:fldChar w:fldCharType="end"/>
+        </w:r>
+      </w:p>
+    </w:sdtContent>
+  </w:sdt>
+  <w:p>
+    <w:pPr>
+      <w:pStyle w:val="Footer"/>
+    </w:pPr>
+  </w:p>
+</w:ftr>
+</file>
+
+<file path=word/footnotes.xml><?xml version="1.0" encoding="utf-8"?>
+<w:footnotes xmlns:wpc="http://schemas.microsoft.com/office/word/2010/wordprocessingCanvas" xmlns:cx="http://schemas.microsoft.com/office/drawing/2014/chartex" xmlns:cx1="http://schemas.microsoft.com/office/drawing/2015/9/8/chartex" xmlns:cx2="http://schemas.microsoft.com/office/drawing/2015/10/21/chartex" xmlns:cx3="http://schemas.microsoft.com/office/drawing/2016/5/9/chartex" xmlns:cx4="http://schemas.microsoft.com/office/drawing/2016/5/10/chartex" xmlns:cx5="http://schemas.microsoft.com/office/drawing/2016/5/11/chartex" xmlns:cx6="http://schemas.microsoft.com/office/drawing/2016/5/12/chartex" xmlns:cx7="http://schemas.microsoft.com/office/drawing/2016/5/13/chartex" xmlns:cx8="http://schemas.microsoft.com/office/drawing/2016/5/14/chartex" xmlns:mc="http://schemas.openxmlformats.org/markup-compatibility/2006" xmlns:aink="http://schemas.microsoft.com/office/drawing/2016/ink" xmlns:am3d="http://schemas.microsoft.com/office/drawing/2017/model3d" xmlns:o="urn:schemas-microsoft-com:office:office" xmlns:oel="http://schemas.microsoft.com/office/2019/extlst" xmlns:r="http://schemas.openxmlformats.org/officeDocument/2006/relationships" xmlns:m="http://schemas.openxmlformats.org/officeDocument/2006/math" xmlns:v="urn:schemas-microsoft-com:vml" xmlns:wp14="http://schemas.microsoft.com/office/word/2010/wordprocessingDrawing" xmlns:wp="http://schemas.openxmlformats.org/drawingml/2006/wordprocessingDrawing" xmlns:w10="urn:schemas-microsoft-com:office:word" xmlns:w="http://schemas.openxmlformats.org/wordprocessingml/2006/main" xmlns:w14="http://schemas.microsoft.com/office/word/2010/wordml" xmlns:w15="http://schemas.microsoft.com/office/word/2012/wordml" xmlns:w16cex="http://schemas.microsoft.com/office/word/2018/wordml/cex" xmlns:w16cid="http://schemas.microsoft.com/office/word/2016/wordml/cid" xmlns:w16="http://schemas.microsoft.com/office/word/2018/wordml" xmlns:w16du="http://schemas.microsoft.com/office/word/2023/wordml/word16du" xmlns:w16sdtdh="http://schemas.microsoft.com/office/word/2020/wordml/sdtdatahash" xmlns:w16se="http://schemas.microsoft.com/office/word/2015/wordml/symex" xmlns:wpg="http://schemas.microsoft.com/office/word/2010/wordprocessingGroup" xmlns:wpi="http://schemas.microsoft.com/office/word/2010/wordprocessingInk" xmlns:wne="http://schemas.microsoft.com/office/word/2006/wordml" xmlns:wps="http://schemas.microsoft.com/office/word/2010/wordprocessingShape" mc:Ignorable="w14 w15 w16se w16cid w16 w16cex w16sdtdh w16du wp14">
+  <w:footnote w:type="separator" w:id="-1">
+    <w:p>
+      <w:pPr>
+        <w:spacing w:after="0" w:line="240" w:lineRule="auto"/>
+      </w:pPr>
+      <w:r>
+        <w:separator/>
+      </w:r>
+    </w:p>
+  </w:footnote>
+  <w:footnote w:type="continuationSeparator" w:id="0">
+    <w:p>
+      <w:pPr>
+        <w:spacing w:after="0" w:line="240" w:lineRule="auto"/>
+      </w:pPr>
+      <w:r>
+        <w:continuationSeparator/>
+      </w:r>
+    </w:p>
+  </w:footnote>
+</w:footnotes>
+</file>
+
 <file path=word/numbering.xml><?xml version="1.0" encoding="utf-8"?>
-<w:numbering xmlns:wpc="http://schemas.microsoft.com/office/word/2010/wordprocessingCanvas" xmlns:cx="http://schemas.microsoft.com/office/drawing/2014/chartex" xmlns:cx1="http://schemas.microsoft.com/office/drawing/2015/9/8/chartex" xmlns:cx2="http://schemas.microsoft.com/office/drawing/2015/10/21/chartex" xmlns:cx3="http://schemas.microsoft.com/office/drawing/2016/5/9/chartex" xmlns:cx4="http://schemas.microsoft.com/office/drawing/2016/5/10/chartex" xmlns:cx5="http://schemas.microsoft.com/office/drawing/2016/5/11/chartex" xmlns:cx6="http://schemas.microsoft.com/office/drawing/2016/5/12/chartex" xmlns:cx7="http://schemas.microsoft.com/office/drawing/2016/5/13/chartex" xmlns:cx8="http://schemas.microsoft.com/office/drawing/2016/5/14/chartex" xmlns:mc="http://schemas.openxmlformats.org/markup-compatibility/2006" xmlns:aink="http://schemas.microsoft.com/office/drawing/2016/ink" xmlns:am3d="http://schemas.microsoft.com/office/drawing/2017/model3d" xmlns:o="urn:schemas-microsoft-com:office:office" xmlns:r="http://schemas.openxmlformats.org/officeDocument/2006/relationships" xmlns:m="http://schemas.openxmlformats.org/officeDocument/2006/math" xmlns:v="urn:schemas-microsoft-com:vml" xmlns:wp14="http://schemas.microsoft.com/office/word/2010/wordprocessingDrawing" xmlns:wp="http://schemas.openxmlformats.org/drawingml/2006/wordprocessingDrawing" xmlns:w10="urn:schemas-microsoft-com:office:word" xmlns:w="http://schemas.openxmlformats.org/wordprocessingml/2006/main" xmlns:w14="http://schemas.microsoft.com/office/word/2010/wordml" xmlns:w15="http://schemas.microsoft.com/office/word/2012/wordml" xmlns:w16cex="http://schemas.microsoft.com/office/word/2018/wordml/cex" xmlns:w16cid="http://schemas.microsoft.com/office/word/2016/wordml/cid" xmlns:w16="http://schemas.microsoft.com/office/word/2018/wordml" xmlns:w16sdtdh="http://schemas.microsoft.com/office/word/2020/wordml/sdtdatahash" xmlns:w16se="http://schemas.microsoft.com/office/word/2015/wordml/symex" xmlns:wpg="http://schemas.microsoft.com/office/word/2010/wordprocessingGroup" xmlns:wpi="http://schemas.microsoft.com/office/word/2010/wordprocessingInk" xmlns:wne="http://schemas.microsoft.com/office/word/2006/wordml" xmlns:wps="http://schemas.microsoft.com/office/word/2010/wordprocessingShape" mc:Ignorable="w14 w15 w16se w16cid w16 w16cex w16sdtdh wp14">
+<w:numbering xmlns:wpc="http://schemas.microsoft.com/office/word/2010/wordprocessingCanvas" xmlns:cx="http://schemas.microsoft.com/office/drawing/2014/chartex" xmlns:cx1="http://schemas.microsoft.com/office/drawing/2015/9/8/chartex" xmlns:cx2="http://schemas.microsoft.com/office/drawing/2015/10/21/chartex" xmlns:cx3="http://schemas.microsoft.com/office/drawing/2016/5/9/chartex" xmlns:cx4="http://schemas.microsoft.com/office/drawing/2016/5/10/chartex" xmlns:cx5="http://schemas.microsoft.com/office/drawing/2016/5/11/chartex" xmlns:cx6="http://schemas.microsoft.com/office/drawing/2016/5/12/chartex" xmlns:cx7="http://schemas.microsoft.com/office/drawing/2016/5/13/chartex" xmlns:cx8="http://schemas.microsoft.com/office/drawing/2016/5/14/chartex" xmlns:mc="http://schemas.openxmlformats.org/markup-compatibility/2006" xmlns:aink="http://schemas.microsoft.com/office/drawing/2016/ink" xmlns:am3d="http://schemas.microsoft.com/office/drawing/2017/model3d" xmlns:o="urn:schemas-microsoft-com:office:office" xmlns:oel="http://schemas.microsoft.com/office/2019/extlst" xmlns:r="http://schemas.openxmlformats.org/officeDocument/2006/relationships" xmlns:m="http://schemas.openxmlformats.org/officeDocument/2006/math" xmlns:v="urn:schemas-microsoft-com:vml" xmlns:wp14="http://schemas.microsoft.com/office/word/2010/wordprocessingDrawing" xmlns:wp="http://schemas.openxmlformats.org/drawingml/2006/wordprocessingDrawing" xmlns:w10="urn:schemas-microsoft-com:office:word" xmlns:w="http://schemas.openxmlformats.org/wordprocessingml/2006/main" xmlns:w14="http://schemas.microsoft.com/office/word/2010/wordml" xmlns:w15="http://schemas.microsoft.com/office/word/2012/wordml" xmlns:w16cex="http://schemas.microsoft.com/office/word/2018/wordml/cex" xmlns:w16cid="http://schemas.microsoft.com/office/word/2016/wordml/cid" xmlns:w16="http://schemas.microsoft.com/office/word/2018/wordml" xmlns:w16du="http://schemas.microsoft.com/office/word/2023/wordml/word16du" xmlns:w16sdtdh="http://schemas.microsoft.com/office/word/2020/wordml/sdtdatahash" xmlns:w16se="http://schemas.microsoft.com/office/word/2015/wordml/symex" xmlns:wpg="http://schemas.microsoft.com/office/word/2010/wordprocessingGroup" xmlns:wpi="http://schemas.microsoft.com/office/word/2010/wordprocessingInk" xmlns:wne="http://schemas.microsoft.com/office/word/2006/wordml" xmlns:wps="http://schemas.microsoft.com/office/word/2010/wordprocessingShape" mc:Ignorable="w14 w15 w16se w16cid w16 w16cex w16sdtdh w16du wp14">
   <w:abstractNum w:abstractNumId="0" w15:restartNumberingAfterBreak="0">
     <w:nsid w:val="77DA2E40"/>
     <w:multiLevelType w:val="hybridMultilevel"/>
@@ -8563,14 +8389,14 @@
       </w:pPr>
     </w:lvl>
   </w:abstractNum>
-  <w:num w:numId="1">
+  <w:num w:numId="1" w16cid:durableId="1890604566">
     <w:abstractNumId w:val="0"/>
   </w:num>
 </w:numbering>
 </file>
 
 <file path=word/styles.xml><?xml version="1.0" encoding="utf-8"?>
-<w:styles xmlns:mc="http://schemas.openxmlformats.org/markup-compatibility/2006" xmlns:r="http://schemas.openxmlformats.org/officeDocument/2006/relationships" xmlns:w="http://schemas.openxmlformats.org/wordprocessingml/2006/main" xmlns:w14="http://schemas.microsoft.com/office/word/2010/wordml" xmlns:w15="http://schemas.microsoft.com/office/word/2012/wordml" xmlns:w16cex="http://schemas.microsoft.com/office/word/2018/wordml/cex" xmlns:w16cid="http://schemas.microsoft.com/office/word/2016/wordml/cid" xmlns:w16="http://schemas.microsoft.com/office/word/2018/wordml" xmlns:w16sdtdh="http://schemas.microsoft.com/office/word/2020/wordml/sdtdatahash" xmlns:w16se="http://schemas.microsoft.com/office/word/2015/wordml/symex" mc:Ignorable="w14 w15 w16se w16cid w16 w16cex w16sdtdh">
+<w:styles xmlns:mc="http://schemas.openxmlformats.org/markup-compatibility/2006" xmlns:r="http://schemas.openxmlformats.org/officeDocument/2006/relationships" xmlns:w="http://schemas.openxmlformats.org/wordprocessingml/2006/main" xmlns:w14="http://schemas.microsoft.com/office/word/2010/wordml" xmlns:w15="http://schemas.microsoft.com/office/word/2012/wordml" xmlns:w16cex="http://schemas.microsoft.com/office/word/2018/wordml/cex" xmlns:w16cid="http://schemas.microsoft.com/office/word/2016/wordml/cid" xmlns:w16="http://schemas.microsoft.com/office/word/2018/wordml" xmlns:w16du="http://schemas.microsoft.com/office/word/2023/wordml/word16du" xmlns:w16sdtdh="http://schemas.microsoft.com/office/word/2020/wordml/sdtdatahash" xmlns:w16se="http://schemas.microsoft.com/office/word/2015/wordml/symex" mc:Ignorable="w14 w15 w16se w16cid w16 w16cex w16sdtdh w16du">
   <w:docDefaults>
     <w:rPrDefault>
       <w:rPr>
@@ -9493,6 +9319,50 @@
       <w:shd w:val="clear" w:color="auto" w:fill="E1DFDD"/>
     </w:rPr>
   </w:style>
+  <w:style w:type="paragraph" w:styleId="Header">
+    <w:name w:val="header"/>
+    <w:basedOn w:val="Normal"/>
+    <w:link w:val="HeaderChar"/>
+    <w:uiPriority w:val="99"/>
+    <w:unhideWhenUsed/>
+    <w:rsid w:val="00DF0981"/>
+    <w:pPr>
+      <w:tabs>
+        <w:tab w:val="center" w:pos="4513"/>
+        <w:tab w:val="right" w:pos="9026"/>
+      </w:tabs>
+      <w:spacing w:after="0" w:line="240" w:lineRule="auto"/>
+    </w:pPr>
+  </w:style>
+  <w:style w:type="character" w:customStyle="1" w:styleId="HeaderChar">
+    <w:name w:val="Header Char"/>
+    <w:basedOn w:val="DefaultParagraphFont"/>
+    <w:link w:val="Header"/>
+    <w:uiPriority w:val="99"/>
+    <w:rsid w:val="00DF0981"/>
+  </w:style>
+  <w:style w:type="paragraph" w:styleId="Footer">
+    <w:name w:val="footer"/>
+    <w:basedOn w:val="Normal"/>
+    <w:link w:val="FooterChar"/>
+    <w:uiPriority w:val="99"/>
+    <w:unhideWhenUsed/>
+    <w:rsid w:val="00DF0981"/>
+    <w:pPr>
+      <w:tabs>
+        <w:tab w:val="center" w:pos="4513"/>
+        <w:tab w:val="right" w:pos="9026"/>
+      </w:tabs>
+      <w:spacing w:after="0" w:line="240" w:lineRule="auto"/>
+    </w:pPr>
+  </w:style>
+  <w:style w:type="character" w:customStyle="1" w:styleId="FooterChar">
+    <w:name w:val="Footer Char"/>
+    <w:basedOn w:val="DefaultParagraphFont"/>
+    <w:link w:val="Footer"/>
+    <w:uiPriority w:val="99"/>
+    <w:rsid w:val="00DF0981"/>
+  </w:style>
 </w:styles>
 </file>
 

</xml_diff>